<commit_message>
rename LongestIncreaseSubsequence to LongestIncreasingSubsequence
</commit_message>
<xml_diff>
--- a/Chapter-4-DynamicProgramming/1-LinearDP/doc/LongestIncreaseSubsequenceExtension.docx
+++ b/Chapter-4-DynamicProgramming/1-LinearDP/doc/LongestIncreaseSubsequenceExtension.docx
@@ -26,7 +26,7 @@
           <w:sz w:val="28"/>
           <w:szCs w:val="28"/>
         </w:rPr>
-        <w:t>Increase</w:t>
+        <w:t>Increasing</w:t>
       </w:r>
       <w:r>
         <w:rPr>
@@ -87,8 +87,14 @@
         </w:rPr>
         <w:t>扩展</w:t>
       </w:r>
-      <w:bookmarkStart w:id="0" w:name="_GoBack"/>
-      <w:bookmarkEnd w:id="0"/>
+      <w:r>
+        <w:rPr>
+          <w:rFonts w:ascii="Cambria Math" w:eastAsia="宋体" w:hAnsi="Cambria Math" w:cs="Times New Roman" w:hint="eastAsia"/>
+          <w:sz w:val="28"/>
+          <w:szCs w:val="28"/>
+        </w:rPr>
+        <w:t>问题</w:t>
+      </w:r>
     </w:p>
     <w:p>
       <w:pPr>
@@ -105,9 +111,15 @@
       </w:pPr>
       <w:r>
         <w:rPr>
-          <w:rFonts w:ascii="Cambria Math" w:eastAsia="宋体" w:hAnsi="Cambria Math" w:cs="Times New Roman"/>
-        </w:rPr>
-        <w:t>定义：</w:t>
+          <w:rFonts w:ascii="Cambria Math" w:eastAsia="宋体" w:hAnsi="Cambria Math" w:cs="Times New Roman" w:hint="eastAsia"/>
+        </w:rPr>
+        <w:t>问题</w:t>
+      </w:r>
+      <w:r>
+        <w:rPr>
+          <w:rFonts w:ascii="Cambria Math" w:eastAsia="宋体" w:hAnsi="Cambria Math" w:cs="Times New Roman"/>
+        </w:rPr>
+        <w:t>：</w:t>
       </w:r>
     </w:p>
     <w:p>
@@ -119,15 +131,57 @@
       </w:pPr>
       <w:r>
         <w:rPr>
-          <w:rFonts w:ascii="Cambria Math" w:eastAsia="宋体" w:hAnsi="Cambria Math" w:cs="Times New Roman"/>
-        </w:rPr>
-        <w:t>对</w:t>
-      </w:r>
-      <w:r>
-        <w:rPr>
-          <w:rFonts w:ascii="Cambria Math" w:eastAsia="宋体" w:hAnsi="Cambria Math" w:cs="Times New Roman" w:hint="eastAsia"/>
-        </w:rPr>
-        <w:t>于</w:t>
+          <w:rFonts w:ascii="Cambria Math" w:eastAsia="宋体" w:hAnsi="Cambria Math" w:cs="Times New Roman" w:hint="eastAsia"/>
+        </w:rPr>
+        <w:t>在</w:t>
+      </w:r>
+      <w:r>
+        <w:rPr>
+          <w:rFonts w:ascii="Cambria Math" w:eastAsia="宋体" w:hAnsi="Cambria Math" w:cs="Times New Roman"/>
+        </w:rPr>
+        <w:t>Longest Increasing</w:t>
+      </w:r>
+      <w:r>
+        <w:rPr>
+          <w:rFonts w:ascii="Cambria Math" w:eastAsia="宋体" w:hAnsi="Cambria Math" w:cs="Times New Roman"/>
+        </w:rPr>
+        <w:t xml:space="preserve"> Subsequence</w:t>
+      </w:r>
+      <w:r>
+        <w:rPr>
+          <w:rFonts w:ascii="Cambria Math" w:eastAsia="宋体" w:hAnsi="Cambria Math" w:cs="Times New Roman"/>
+        </w:rPr>
+        <w:t>问题的基础上，</w:t>
+      </w:r>
+      <w:r>
+        <w:rPr>
+          <w:rFonts w:ascii="Cambria Math" w:eastAsia="宋体" w:hAnsi="Cambria Math" w:cs="Times New Roman" w:hint="eastAsia"/>
+        </w:rPr>
+        <w:t>额外</w:t>
+      </w:r>
+      <w:r>
+        <w:rPr>
+          <w:rFonts w:ascii="Cambria Math" w:eastAsia="宋体" w:hAnsi="Cambria Math" w:cs="Times New Roman"/>
+        </w:rPr>
+        <w:t>求出</w:t>
+      </w:r>
+      <w:r>
+        <w:rPr>
+          <w:rFonts w:ascii="Cambria Math" w:eastAsia="宋体" w:hAnsi="Cambria Math" w:cs="Times New Roman" w:hint="eastAsia"/>
+        </w:rPr>
+        <w:t>最长</w:t>
+      </w:r>
+      <w:r>
+        <w:rPr>
+          <w:rFonts w:ascii="Cambria Math" w:eastAsia="宋体" w:hAnsi="Cambria Math" w:cs="Times New Roman"/>
+        </w:rPr>
+        <w:t>递增子序列的数量。</w:t>
+      </w:r>
+      <w:r>
+        <w:rPr>
+          <w:rFonts w:ascii="Cambria Math" w:eastAsia="宋体" w:hAnsi="Cambria Math" w:cs="Times New Roman" w:hint="eastAsia"/>
+        </w:rPr>
+        <w:t>假设</w:t>
       </w:r>
       <w:r>
         <w:rPr>
@@ -135,639 +189,36 @@
         </w:rPr>
         <w:t>序列</w:t>
       </w:r>
-      <m:oMath>
-        <m:r>
-          <w:rPr>
-            <w:rFonts w:ascii="Cambria Math" w:eastAsia="宋体" w:hAnsi="Cambria Math" w:cs="Times New Roman"/>
-          </w:rPr>
-          <m:t>s</m:t>
-        </m:r>
-        <m:r>
-          <m:rPr>
-            <m:sty m:val="p"/>
-          </m:rPr>
-          <w:rPr>
-            <w:rFonts w:ascii="Cambria Math" w:eastAsia="宋体" w:hAnsi="Cambria Math" w:cs="Times New Roman"/>
-          </w:rPr>
-          <m:t>={3, 0, 2, 1, 4}</m:t>
-        </m:r>
-      </m:oMath>
-      <w:r>
-        <w:rPr>
-          <w:rFonts w:ascii="Cambria Math" w:eastAsia="宋体" w:hAnsi="Cambria Math" w:cs="Times New Roman" w:hint="eastAsia"/>
-        </w:rPr>
-        <w:t>来说</w:t>
+      <w:r>
+        <w:rPr>
+          <w:rFonts w:ascii="Cambria Math" w:eastAsia="宋体" w:hAnsi="Cambria Math" w:cs="Times New Roman"/>
+          <w:i/>
+        </w:rPr>
+        <w:t>s</w:t>
+      </w:r>
+      <w:r>
+        <w:rPr>
+          <w:rFonts w:ascii="Cambria Math" w:eastAsia="宋体" w:hAnsi="Cambria Math" w:cs="Times New Roman" w:hint="eastAsia"/>
+        </w:rPr>
+        <w:t>的</w:t>
+      </w:r>
+      <w:r>
+        <w:rPr>
+          <w:rFonts w:ascii="Cambria Math" w:eastAsia="宋体" w:hAnsi="Cambria Math" w:cs="Times New Roman" w:hint="eastAsia"/>
+        </w:rPr>
+        <w:t>递增子序列</w:t>
+      </w:r>
+      <w:r>
+        <w:rPr>
+          <w:rFonts w:ascii="Cambria Math" w:eastAsia="宋体" w:hAnsi="Cambria Math" w:cs="Times New Roman" w:hint="eastAsia"/>
+        </w:rPr>
+        <w:t>中</w:t>
       </w:r>
       <w:r>
         <w:rPr>
           <w:rFonts w:ascii="Cambria Math" w:eastAsia="宋体" w:hAnsi="Cambria Math" w:cs="Times New Roman"/>
         </w:rPr>
         <w:t>，</w:t>
-      </w:r>
-      <m:oMath>
-        <m:r>
-          <m:rPr>
-            <m:sty m:val="p"/>
-          </m:rPr>
-          <w:rPr>
-            <w:rFonts w:ascii="Cambria Math" w:eastAsia="宋体" w:hAnsi="Cambria Math" w:cs="Times New Roman"/>
-          </w:rPr>
-          <m:t>{}</m:t>
-        </m:r>
-      </m:oMath>
-      <w:r>
-        <w:rPr>
-          <w:rFonts w:ascii="Cambria Math" w:eastAsia="宋体" w:hAnsi="Cambria Math" w:cs="Times New Roman"/>
-        </w:rPr>
-        <w:t>,</w:t>
-      </w:r>
-      <w:r>
-        <w:rPr>
-          <w:rFonts w:ascii="Cambria Math" w:eastAsia="宋体" w:hAnsi="Cambria Math" w:cs="Times New Roman"/>
-        </w:rPr>
-        <w:t xml:space="preserve"> </w:t>
-      </w:r>
-      <m:oMath>
-        <m:d>
-          <m:dPr>
-            <m:begChr m:val="{"/>
-            <m:endChr m:val="}"/>
-            <m:ctrlPr>
-              <w:rPr>
-                <w:rFonts w:ascii="Cambria Math" w:eastAsia="宋体" w:hAnsi="Cambria Math" w:cs="Times New Roman"/>
-              </w:rPr>
-            </m:ctrlPr>
-          </m:dPr>
-          <m:e>
-            <m:r>
-              <m:rPr>
-                <m:sty m:val="p"/>
-              </m:rPr>
-              <w:rPr>
-                <w:rFonts w:ascii="Cambria Math" w:eastAsia="宋体" w:hAnsi="Cambria Math" w:cs="Times New Roman"/>
-              </w:rPr>
-              <m:t>3</m:t>
-            </m:r>
-          </m:e>
-        </m:d>
-      </m:oMath>
-      <w:r>
-        <w:rPr>
-          <w:rFonts w:ascii="Cambria Math" w:eastAsia="宋体" w:hAnsi="Cambria Math" w:cs="Times New Roman"/>
-        </w:rPr>
-        <w:t>,</w:t>
-      </w:r>
-      <w:r>
-        <w:rPr>
-          <w:rFonts w:ascii="Cambria Math" w:eastAsia="宋体" w:hAnsi="Cambria Math" w:cs="Times New Roman"/>
-        </w:rPr>
-        <w:t xml:space="preserve"> </w:t>
-      </w:r>
-      <m:oMath>
-        <m:d>
-          <m:dPr>
-            <m:begChr m:val="{"/>
-            <m:endChr m:val="}"/>
-            <m:ctrlPr>
-              <w:rPr>
-                <w:rFonts w:ascii="Cambria Math" w:eastAsia="宋体" w:hAnsi="Cambria Math" w:cs="Times New Roman"/>
-              </w:rPr>
-            </m:ctrlPr>
-          </m:dPr>
-          <m:e>
-            <m:r>
-              <m:rPr>
-                <m:sty m:val="p"/>
-              </m:rPr>
-              <w:rPr>
-                <w:rFonts w:ascii="Cambria Math" w:eastAsia="宋体" w:hAnsi="Cambria Math" w:cs="Times New Roman"/>
-              </w:rPr>
-              <m:t>0</m:t>
-            </m:r>
-          </m:e>
-        </m:d>
-      </m:oMath>
-      <w:r>
-        <w:rPr>
-          <w:rFonts w:ascii="Cambria Math" w:eastAsia="宋体" w:hAnsi="Cambria Math" w:cs="Times New Roman"/>
-        </w:rPr>
-        <w:t>,</w:t>
-      </w:r>
-      <w:r>
-        <w:rPr>
-          <w:rFonts w:ascii="Cambria Math" w:eastAsia="宋体" w:hAnsi="Cambria Math" w:cs="Times New Roman"/>
-        </w:rPr>
-        <w:t xml:space="preserve"> </w:t>
-      </w:r>
-      <m:oMath>
-        <m:d>
-          <m:dPr>
-            <m:begChr m:val="{"/>
-            <m:endChr m:val="}"/>
-            <m:ctrlPr>
-              <w:rPr>
-                <w:rFonts w:ascii="Cambria Math" w:eastAsia="宋体" w:hAnsi="Cambria Math" w:cs="Times New Roman"/>
-              </w:rPr>
-            </m:ctrlPr>
-          </m:dPr>
-          <m:e>
-            <m:r>
-              <m:rPr>
-                <m:sty m:val="p"/>
-              </m:rPr>
-              <w:rPr>
-                <w:rFonts w:ascii="Cambria Math" w:eastAsia="宋体" w:hAnsi="Cambria Math" w:cs="Times New Roman"/>
-              </w:rPr>
-              <m:t>2</m:t>
-            </m:r>
-          </m:e>
-        </m:d>
-      </m:oMath>
-      <w:r>
-        <w:rPr>
-          <w:rFonts w:ascii="Cambria Math" w:eastAsia="宋体" w:hAnsi="Cambria Math" w:cs="Times New Roman"/>
-        </w:rPr>
-        <w:t>,</w:t>
-      </w:r>
-      <w:r>
-        <w:rPr>
-          <w:rFonts w:ascii="Cambria Math" w:eastAsia="宋体" w:hAnsi="Cambria Math" w:cs="Times New Roman"/>
-        </w:rPr>
-        <w:t xml:space="preserve"> </w:t>
-      </w:r>
-      <m:oMath>
-        <m:d>
-          <m:dPr>
-            <m:begChr m:val="{"/>
-            <m:endChr m:val="}"/>
-            <m:ctrlPr>
-              <w:rPr>
-                <w:rFonts w:ascii="Cambria Math" w:eastAsia="宋体" w:hAnsi="Cambria Math" w:cs="Times New Roman"/>
-              </w:rPr>
-            </m:ctrlPr>
-          </m:dPr>
-          <m:e>
-            <m:r>
-              <m:rPr>
-                <m:sty m:val="p"/>
-              </m:rPr>
-              <w:rPr>
-                <w:rFonts w:ascii="Cambria Math" w:eastAsia="宋体" w:hAnsi="Cambria Math" w:cs="Times New Roman"/>
-              </w:rPr>
-              <m:t>1</m:t>
-            </m:r>
-          </m:e>
-        </m:d>
-      </m:oMath>
-      <w:r>
-        <w:rPr>
-          <w:rFonts w:ascii="Cambria Math" w:eastAsia="宋体" w:hAnsi="Cambria Math" w:cs="Times New Roman"/>
-        </w:rPr>
-        <w:t>,</w:t>
-      </w:r>
-      <w:r>
-        <w:rPr>
-          <w:rFonts w:ascii="Cambria Math" w:eastAsia="宋体" w:hAnsi="Cambria Math" w:cs="Times New Roman"/>
-        </w:rPr>
-        <w:t xml:space="preserve"> </w:t>
-      </w:r>
-      <m:oMath>
-        <m:d>
-          <m:dPr>
-            <m:begChr m:val="{"/>
-            <m:endChr m:val="}"/>
-            <m:ctrlPr>
-              <w:rPr>
-                <w:rFonts w:ascii="Cambria Math" w:eastAsia="宋体" w:hAnsi="Cambria Math" w:cs="Times New Roman"/>
-              </w:rPr>
-            </m:ctrlPr>
-          </m:dPr>
-          <m:e>
-            <m:r>
-              <m:rPr>
-                <m:sty m:val="p"/>
-              </m:rPr>
-              <w:rPr>
-                <w:rFonts w:ascii="Cambria Math" w:eastAsia="宋体" w:hAnsi="Cambria Math" w:cs="Times New Roman"/>
-              </w:rPr>
-              <m:t>4</m:t>
-            </m:r>
-          </m:e>
-        </m:d>
-      </m:oMath>
-      <w:r>
-        <w:rPr>
-          <w:rFonts w:ascii="Cambria Math" w:eastAsia="宋体" w:hAnsi="Cambria Math" w:cs="Times New Roman"/>
-        </w:rPr>
-        <w:t>,</w:t>
-      </w:r>
-      <w:r>
-        <w:rPr>
-          <w:rFonts w:ascii="Cambria Math" w:eastAsia="宋体" w:hAnsi="Cambria Math" w:cs="Times New Roman"/>
-        </w:rPr>
-        <w:t xml:space="preserve"> </w:t>
-      </w:r>
-      <m:oMath>
-        <m:d>
-          <m:dPr>
-            <m:begChr m:val="{"/>
-            <m:endChr m:val="}"/>
-            <m:ctrlPr>
-              <w:rPr>
-                <w:rFonts w:ascii="Cambria Math" w:eastAsia="宋体" w:hAnsi="Cambria Math" w:cs="Times New Roman"/>
-              </w:rPr>
-            </m:ctrlPr>
-          </m:dPr>
-          <m:e>
-            <m:r>
-              <m:rPr>
-                <m:sty m:val="p"/>
-              </m:rPr>
-              <w:rPr>
-                <w:rFonts w:ascii="Cambria Math" w:eastAsia="宋体" w:hAnsi="Cambria Math" w:cs="Times New Roman"/>
-              </w:rPr>
-              <m:t>3, 4</m:t>
-            </m:r>
-          </m:e>
-        </m:d>
-      </m:oMath>
-      <w:r>
-        <w:rPr>
-          <w:rFonts w:ascii="Cambria Math" w:eastAsia="宋体" w:hAnsi="Cambria Math" w:cs="Times New Roman"/>
-        </w:rPr>
-        <w:t>,</w:t>
-      </w:r>
-      <w:r>
-        <w:rPr>
-          <w:rFonts w:ascii="Cambria Math" w:eastAsia="宋体" w:hAnsi="Cambria Math" w:cs="Times New Roman"/>
-        </w:rPr>
-        <w:t xml:space="preserve"> </w:t>
-      </w:r>
-      <m:oMath>
-        <m:d>
-          <m:dPr>
-            <m:begChr m:val="{"/>
-            <m:endChr m:val="}"/>
-            <m:ctrlPr>
-              <w:rPr>
-                <w:rFonts w:ascii="Cambria Math" w:eastAsia="宋体" w:hAnsi="Cambria Math" w:cs="Times New Roman"/>
-              </w:rPr>
-            </m:ctrlPr>
-          </m:dPr>
-          <m:e>
-            <m:r>
-              <m:rPr>
-                <m:sty m:val="p"/>
-              </m:rPr>
-              <w:rPr>
-                <w:rFonts w:ascii="Cambria Math" w:eastAsia="宋体" w:hAnsi="Cambria Math" w:cs="Times New Roman"/>
-              </w:rPr>
-              <m:t>0, 2</m:t>
-            </m:r>
-          </m:e>
-        </m:d>
-      </m:oMath>
-      <w:r>
-        <w:rPr>
-          <w:rFonts w:ascii="Cambria Math" w:eastAsia="宋体" w:hAnsi="Cambria Math" w:cs="Times New Roman"/>
-        </w:rPr>
-        <w:t>,</w:t>
-      </w:r>
-      <w:r>
-        <w:rPr>
-          <w:rFonts w:ascii="Cambria Math" w:eastAsia="宋体" w:hAnsi="Cambria Math" w:cs="Times New Roman"/>
-        </w:rPr>
-        <w:t xml:space="preserve"> </w:t>
-      </w:r>
-      <m:oMath>
-        <m:d>
-          <m:dPr>
-            <m:begChr m:val="{"/>
-            <m:endChr m:val="}"/>
-            <m:ctrlPr>
-              <w:rPr>
-                <w:rFonts w:ascii="Cambria Math" w:eastAsia="宋体" w:hAnsi="Cambria Math" w:cs="Times New Roman"/>
-              </w:rPr>
-            </m:ctrlPr>
-          </m:dPr>
-          <m:e>
-            <m:r>
-              <m:rPr>
-                <m:sty m:val="p"/>
-              </m:rPr>
-              <w:rPr>
-                <w:rFonts w:ascii="Cambria Math" w:eastAsia="宋体" w:hAnsi="Cambria Math" w:cs="Times New Roman"/>
-              </w:rPr>
-              <m:t>0, 4</m:t>
-            </m:r>
-          </m:e>
-        </m:d>
-      </m:oMath>
-      <w:r>
-        <w:rPr>
-          <w:rFonts w:ascii="Cambria Math" w:eastAsia="宋体" w:hAnsi="Cambria Math" w:cs="Times New Roman"/>
-        </w:rPr>
-        <w:t>,</w:t>
-      </w:r>
-      <w:r>
-        <w:rPr>
-          <w:rFonts w:ascii="Cambria Math" w:eastAsia="宋体" w:hAnsi="Cambria Math" w:cs="Times New Roman"/>
-        </w:rPr>
-        <w:t xml:space="preserve"> </w:t>
-      </w:r>
-      <m:oMath>
-        <m:d>
-          <m:dPr>
-            <m:begChr m:val="{"/>
-            <m:endChr m:val="}"/>
-            <m:ctrlPr>
-              <w:rPr>
-                <w:rFonts w:ascii="Cambria Math" w:eastAsia="宋体" w:hAnsi="Cambria Math" w:cs="Times New Roman"/>
-              </w:rPr>
-            </m:ctrlPr>
-          </m:dPr>
-          <m:e>
-            <m:r>
-              <m:rPr>
-                <m:sty m:val="p"/>
-              </m:rPr>
-              <w:rPr>
-                <w:rFonts w:ascii="Cambria Math" w:eastAsia="宋体" w:hAnsi="Cambria Math" w:cs="Times New Roman"/>
-              </w:rPr>
-              <m:t>2, 4</m:t>
-            </m:r>
-          </m:e>
-        </m:d>
-      </m:oMath>
-      <w:r>
-        <w:rPr>
-          <w:rFonts w:ascii="Cambria Math" w:eastAsia="宋体" w:hAnsi="Cambria Math" w:cs="Times New Roman"/>
-        </w:rPr>
-        <w:t>,</w:t>
-      </w:r>
-      <w:r>
-        <w:rPr>
-          <w:rFonts w:ascii="Cambria Math" w:eastAsia="宋体" w:hAnsi="Cambria Math" w:cs="Times New Roman"/>
-        </w:rPr>
-        <w:t xml:space="preserve"> </w:t>
-      </w:r>
-      <m:oMath>
-        <m:d>
-          <m:dPr>
-            <m:begChr m:val="{"/>
-            <m:endChr m:val="}"/>
-            <m:ctrlPr>
-              <w:rPr>
-                <w:rFonts w:ascii="Cambria Math" w:eastAsia="宋体" w:hAnsi="Cambria Math" w:cs="Times New Roman"/>
-              </w:rPr>
-            </m:ctrlPr>
-          </m:dPr>
-          <m:e>
-            <m:r>
-              <m:rPr>
-                <m:sty m:val="p"/>
-              </m:rPr>
-              <w:rPr>
-                <w:rFonts w:ascii="Cambria Math" w:eastAsia="宋体" w:hAnsi="Cambria Math" w:cs="Times New Roman"/>
-              </w:rPr>
-              <m:t>1, 4</m:t>
-            </m:r>
-          </m:e>
-        </m:d>
-      </m:oMath>
-      <w:r>
-        <w:rPr>
-          <w:rFonts w:ascii="Cambria Math" w:eastAsia="宋体" w:hAnsi="Cambria Math" w:cs="Times New Roman"/>
-        </w:rPr>
-        <w:t>,</w:t>
-      </w:r>
-      <w:r>
-        <w:rPr>
-          <w:rFonts w:ascii="Cambria Math" w:eastAsia="宋体" w:hAnsi="Cambria Math" w:cs="Times New Roman"/>
-        </w:rPr>
-        <w:t xml:space="preserve"> </w:t>
-      </w:r>
-      <m:oMath>
-        <m:d>
-          <m:dPr>
-            <m:begChr m:val="{"/>
-            <m:endChr m:val="}"/>
-            <m:ctrlPr>
-              <w:rPr>
-                <w:rFonts w:ascii="Cambria Math" w:eastAsia="宋体" w:hAnsi="Cambria Math" w:cs="Times New Roman"/>
-              </w:rPr>
-            </m:ctrlPr>
-          </m:dPr>
-          <m:e>
-            <m:r>
-              <m:rPr>
-                <m:sty m:val="p"/>
-              </m:rPr>
-              <w:rPr>
-                <w:rFonts w:ascii="Cambria Math" w:eastAsia="宋体" w:hAnsi="Cambria Math" w:cs="Times New Roman"/>
-              </w:rPr>
-              <m:t>0, 2, 4</m:t>
-            </m:r>
-          </m:e>
-        </m:d>
-      </m:oMath>
-      <w:r>
-        <w:rPr>
-          <w:rFonts w:ascii="Cambria Math" w:eastAsia="宋体" w:hAnsi="Cambria Math" w:cs="Times New Roman"/>
-        </w:rPr>
-        <w:t xml:space="preserve">, </w:t>
-      </w:r>
-      <m:oMath>
-        <m:d>
-          <m:dPr>
-            <m:begChr m:val="{"/>
-            <m:endChr m:val="}"/>
-            <m:ctrlPr>
-              <w:rPr>
-                <w:rFonts w:ascii="Cambria Math" w:eastAsia="宋体" w:hAnsi="Cambria Math" w:cs="Times New Roman"/>
-              </w:rPr>
-            </m:ctrlPr>
-          </m:dPr>
-          <m:e>
-            <m:r>
-              <m:rPr>
-                <m:sty m:val="p"/>
-              </m:rPr>
-              <w:rPr>
-                <w:rFonts w:ascii="Cambria Math" w:eastAsia="宋体" w:hAnsi="Cambria Math" w:cs="Times New Roman"/>
-              </w:rPr>
-              <m:t>0, 1, 4</m:t>
-            </m:r>
-          </m:e>
-        </m:d>
-      </m:oMath>
-      <w:r>
-        <w:rPr>
-          <w:rFonts w:ascii="Cambria Math" w:eastAsia="宋体" w:hAnsi="Cambria Math" w:cs="Times New Roman"/>
-        </w:rPr>
-        <w:t>都是</w:t>
-      </w:r>
-      <w:r>
-        <w:rPr>
-          <w:rFonts w:ascii="Cambria Math" w:eastAsia="宋体" w:hAnsi="Cambria Math" w:cs="Times New Roman"/>
-          <w:i/>
-        </w:rPr>
-        <w:t>s</w:t>
-      </w:r>
-      <w:r>
-        <w:rPr>
-          <w:rFonts w:ascii="Cambria Math" w:eastAsia="宋体" w:hAnsi="Cambria Math" w:cs="Times New Roman"/>
-        </w:rPr>
-        <w:t>的</w:t>
-      </w:r>
-      <w:r>
-        <w:rPr>
-          <w:rFonts w:ascii="Cambria Math" w:eastAsia="宋体" w:hAnsi="Cambria Math" w:cs="Times New Roman" w:hint="eastAsia"/>
-        </w:rPr>
-        <w:t>递增</w:t>
-      </w:r>
-      <w:r>
-        <w:rPr>
-          <w:rFonts w:ascii="Cambria Math" w:eastAsia="宋体" w:hAnsi="Cambria Math" w:cs="Times New Roman"/>
-        </w:rPr>
-        <w:t>子序列</w:t>
-      </w:r>
-      <w:r>
-        <w:rPr>
-          <w:rFonts w:ascii="Cambria Math" w:eastAsia="宋体" w:hAnsi="Cambria Math" w:cs="Times New Roman"/>
-        </w:rPr>
-        <w:t>。</w:t>
-      </w:r>
-      <w:r>
-        <w:rPr>
-          <w:rFonts w:ascii="Cambria Math" w:eastAsia="宋体" w:hAnsi="Cambria Math" w:cs="Times New Roman" w:hint="eastAsia"/>
-        </w:rPr>
-        <w:t>递增</w:t>
-      </w:r>
-      <w:r>
-        <w:rPr>
-          <w:rFonts w:ascii="Cambria Math" w:eastAsia="宋体" w:hAnsi="Cambria Math" w:cs="Times New Roman"/>
-        </w:rPr>
-        <w:t>子序列</w:t>
-      </w:r>
-      <w:r>
-        <w:rPr>
-          <w:rFonts w:ascii="Cambria Math" w:eastAsia="宋体" w:hAnsi="Cambria Math" w:cs="Times New Roman" w:hint="eastAsia"/>
-        </w:rPr>
-        <w:t>是</w:t>
-      </w:r>
-      <w:r>
-        <w:rPr>
-          <w:rFonts w:ascii="Cambria Math" w:eastAsia="宋体" w:hAnsi="Cambria Math" w:cs="Times New Roman"/>
-        </w:rPr>
-        <w:t>递增的</w:t>
-      </w:r>
-      <w:r>
-        <w:rPr>
-          <w:rFonts w:ascii="Cambria Math" w:eastAsia="宋体" w:hAnsi="Cambria Math" w:cs="Times New Roman" w:hint="eastAsia"/>
-        </w:rPr>
-        <w:t>，</w:t>
-      </w:r>
-      <w:r>
-        <w:rPr>
-          <w:rFonts w:ascii="Cambria Math" w:eastAsia="宋体" w:hAnsi="Cambria Math" w:cs="Times New Roman" w:hint="eastAsia"/>
-        </w:rPr>
-        <w:t>相对顺序</w:t>
-      </w:r>
-      <w:r>
-        <w:rPr>
-          <w:rFonts w:ascii="Cambria Math" w:eastAsia="宋体" w:hAnsi="Cambria Math" w:cs="Times New Roman"/>
-        </w:rPr>
-        <w:t>不变，</w:t>
-      </w:r>
-      <w:r>
-        <w:rPr>
-          <w:rFonts w:ascii="Cambria Math" w:eastAsia="宋体" w:hAnsi="Cambria Math" w:cs="Times New Roman"/>
-        </w:rPr>
-        <w:t>不必是连续的</w:t>
-      </w:r>
-      <w:r>
-        <w:rPr>
-          <w:rFonts w:ascii="Cambria Math" w:eastAsia="宋体" w:hAnsi="Cambria Math" w:cs="Times New Roman"/>
-        </w:rPr>
-        <w:t>。</w:t>
-      </w:r>
-    </w:p>
-    <w:p>
-      <w:pPr>
-        <w:rPr>
-          <w:rFonts w:ascii="Cambria Math" w:eastAsia="宋体" w:hAnsi="Cambria Math" w:cs="Times New Roman"/>
-        </w:rPr>
-      </w:pPr>
-    </w:p>
-    <w:p>
-      <w:pPr>
-        <w:rPr>
-          <w:rFonts w:ascii="Cambria Math" w:eastAsia="宋体" w:hAnsi="Cambria Math" w:cs="Times New Roman"/>
-        </w:rPr>
-      </w:pPr>
-      <w:r>
-        <w:rPr>
-          <w:rFonts w:ascii="Cambria Math" w:eastAsia="宋体" w:hAnsi="Cambria Math" w:cs="Times New Roman"/>
-        </w:rPr>
-        <w:t>问题：</w:t>
-      </w:r>
-    </w:p>
-    <w:p>
-      <w:pPr>
-        <w:ind w:firstLine="420"/>
-        <w:rPr>
-          <w:rFonts w:ascii="Cambria Math" w:eastAsia="宋体" w:hAnsi="Cambria Math" w:cs="Times New Roman"/>
-        </w:rPr>
-      </w:pPr>
-      <w:r>
-        <w:rPr>
-          <w:rFonts w:ascii="Cambria Math" w:eastAsia="宋体" w:hAnsi="Cambria Math" w:cs="Times New Roman"/>
-        </w:rPr>
-        <w:t>查找</w:t>
-      </w:r>
-      <w:r>
-        <w:rPr>
-          <w:rFonts w:ascii="Cambria Math" w:eastAsia="宋体" w:hAnsi="Cambria Math" w:cs="Times New Roman"/>
-        </w:rPr>
-        <w:t>序列</w:t>
-      </w:r>
-      <w:r>
-        <w:rPr>
-          <w:rFonts w:ascii="Cambria Math" w:eastAsia="宋体" w:hAnsi="Cambria Math" w:cs="Times New Roman"/>
-          <w:i/>
-        </w:rPr>
-        <w:t>s</w:t>
-      </w:r>
-      <w:r>
-        <w:rPr>
-          <w:rFonts w:ascii="Cambria Math" w:eastAsia="宋体" w:hAnsi="Cambria Math" w:cs="Times New Roman"/>
-        </w:rPr>
-        <w:t>中</w:t>
-      </w:r>
-      <w:r>
-        <w:rPr>
-          <w:rFonts w:ascii="Cambria Math" w:eastAsia="宋体" w:hAnsi="Cambria Math" w:cs="Times New Roman" w:hint="eastAsia"/>
-        </w:rPr>
-        <w:t>的</w:t>
-      </w:r>
-      <w:r>
-        <w:rPr>
-          <w:rFonts w:ascii="Cambria Math" w:eastAsia="宋体" w:hAnsi="Cambria Math" w:cs="Times New Roman"/>
-        </w:rPr>
-        <w:t>最长</w:t>
-      </w:r>
-      <w:r>
-        <w:rPr>
-          <w:rFonts w:ascii="Cambria Math" w:eastAsia="宋体" w:hAnsi="Cambria Math" w:cs="Times New Roman" w:hint="eastAsia"/>
-        </w:rPr>
-        <w:t>递增</w:t>
-      </w:r>
-      <w:r>
-        <w:rPr>
-          <w:rFonts w:ascii="Cambria Math" w:eastAsia="宋体" w:hAnsi="Cambria Math" w:cs="Times New Roman"/>
-        </w:rPr>
-        <w:t>子序列</w:t>
       </w:r>
       <m:oMath>
         <m:sSub>
@@ -791,30 +242,223 @@
               <w:rPr>
                 <w:rFonts w:ascii="Cambria Math" w:eastAsia="宋体" w:hAnsi="Cambria Math" w:cs="Times New Roman"/>
               </w:rPr>
-              <m:t>sub</m:t>
+              <m:t>1</m:t>
             </m:r>
           </m:sub>
         </m:sSub>
       </m:oMath>
       <w:r>
         <w:rPr>
-          <w:rFonts w:ascii="Cambria Math" w:eastAsia="宋体" w:hAnsi="Cambria Math" w:cs="Times New Roman"/>
-        </w:rPr>
-        <w:t>的长度</w:t>
-      </w:r>
-      <w:r>
-        <w:rPr>
-          <w:rFonts w:ascii="Cambria Math" w:eastAsia="宋体" w:hAnsi="Cambria Math" w:cs="Times New Roman"/>
+          <w:rFonts w:ascii="Cambria Math" w:eastAsia="宋体" w:hAnsi="Cambria Math" w:cs="Times New Roman" w:hint="eastAsia"/>
+        </w:rPr>
+        <w:t>、</w:t>
+      </w:r>
+      <m:oMath>
+        <m:sSub>
+          <m:sSubPr>
+            <m:ctrlPr>
+              <w:rPr>
+                <w:rFonts w:ascii="Cambria Math" w:eastAsia="宋体" w:hAnsi="Cambria Math" w:cs="Times New Roman"/>
+              </w:rPr>
+            </m:ctrlPr>
+          </m:sSubPr>
+          <m:e>
+            <m:r>
+              <w:rPr>
+                <w:rFonts w:ascii="Cambria Math" w:eastAsia="宋体" w:hAnsi="Cambria Math" w:cs="Times New Roman"/>
+              </w:rPr>
+              <m:t>s</m:t>
+            </m:r>
+          </m:e>
+          <m:sub>
+            <m:r>
+              <w:rPr>
+                <w:rFonts w:ascii="Cambria Math" w:eastAsia="宋体" w:hAnsi="Cambria Math" w:cs="Times New Roman"/>
+              </w:rPr>
+              <m:t>2</m:t>
+            </m:r>
+          </m:sub>
+        </m:sSub>
+      </m:oMath>
+      <w:r>
+        <w:rPr>
+          <w:rFonts w:ascii="Cambria Math" w:eastAsia="宋体" w:hAnsi="Cambria Math" w:cs="Times New Roman" w:hint="eastAsia"/>
+        </w:rPr>
+        <w:t>、</w:t>
+      </w:r>
+      <m:oMath>
+        <m:sSub>
+          <m:sSubPr>
+            <m:ctrlPr>
+              <w:rPr>
+                <w:rFonts w:ascii="Cambria Math" w:eastAsia="宋体" w:hAnsi="Cambria Math" w:cs="Times New Roman"/>
+              </w:rPr>
+            </m:ctrlPr>
+          </m:sSubPr>
+          <m:e>
+            <m:r>
+              <w:rPr>
+                <w:rFonts w:ascii="Cambria Math" w:eastAsia="宋体" w:hAnsi="Cambria Math" w:cs="Times New Roman"/>
+              </w:rPr>
+              <m:t>s</m:t>
+            </m:r>
+          </m:e>
+          <m:sub>
+            <m:r>
+              <w:rPr>
+                <w:rFonts w:ascii="Cambria Math" w:eastAsia="宋体" w:hAnsi="Cambria Math" w:cs="Times New Roman"/>
+              </w:rPr>
+              <m:t>3</m:t>
+            </m:r>
+          </m:sub>
+        </m:sSub>
+      </m:oMath>
+      <w:r>
+        <w:rPr>
+          <w:rFonts w:ascii="Cambria Math" w:eastAsia="宋体" w:hAnsi="Cambria Math" w:cs="Times New Roman" w:hint="eastAsia"/>
+        </w:rPr>
+        <w:t>的</w:t>
+      </w:r>
+      <w:r>
+        <w:rPr>
+          <w:rFonts w:ascii="Cambria Math" w:eastAsia="宋体" w:hAnsi="Cambria Math" w:cs="Times New Roman"/>
+        </w:rPr>
+        <w:t>长度都是</w:t>
+      </w:r>
+      <w:r>
+        <w:rPr>
+          <w:rFonts w:ascii="Cambria Math" w:eastAsia="宋体" w:hAnsi="Cambria Math" w:cs="Times New Roman" w:hint="eastAsia"/>
+        </w:rPr>
+        <w:t>5</w:t>
+      </w:r>
+      <w:r>
+        <w:rPr>
+          <w:rFonts w:ascii="Cambria Math" w:eastAsia="宋体" w:hAnsi="Cambria Math" w:cs="Times New Roman" w:hint="eastAsia"/>
+        </w:rPr>
+        <w:t>，</w:t>
+      </w:r>
+      <w:r>
+        <w:rPr>
+          <w:rFonts w:ascii="Cambria Math" w:eastAsia="宋体" w:hAnsi="Cambria Math" w:cs="Times New Roman"/>
+        </w:rPr>
+        <w:t>并且在所有递增子序列中最长，那么</w:t>
+      </w:r>
+      <w:r>
+        <w:rPr>
+          <w:rFonts w:ascii="Cambria Math" w:eastAsia="宋体" w:hAnsi="Cambria Math" w:cs="Times New Roman" w:hint="eastAsia"/>
+        </w:rPr>
+        <w:t>最长</w:t>
+      </w:r>
+      <w:r>
+        <w:rPr>
+          <w:rFonts w:ascii="Cambria Math" w:eastAsia="宋体" w:hAnsi="Cambria Math" w:cs="Times New Roman"/>
+        </w:rPr>
+        <w:t>递增子序列的数量就是</w:t>
+      </w:r>
+      <w:r>
+        <w:rPr>
+          <w:rFonts w:ascii="Cambria Math" w:eastAsia="宋体" w:hAnsi="Cambria Math" w:cs="Times New Roman" w:hint="eastAsia"/>
+        </w:rPr>
+        <w:t>3</w:t>
+      </w:r>
+      <w:r>
+        <w:rPr>
+          <w:rFonts w:ascii="Cambria Math" w:eastAsia="宋体" w:hAnsi="Cambria Math" w:cs="Times New Roman" w:hint="eastAsia"/>
         </w:rPr>
         <w:t>。</w:t>
       </w:r>
     </w:p>
     <w:p>
       <w:pPr>
-        <w:rPr>
-          <w:rFonts w:ascii="Cambria Math" w:eastAsia="宋体" w:hAnsi="Cambria Math" w:cs="Times New Roman"/>
-        </w:rPr>
-      </w:pPr>
+        <w:ind w:firstLine="420"/>
+        <w:rPr>
+          <w:rFonts w:ascii="Cambria Math" w:eastAsia="宋体" w:hAnsi="Cambria Math" w:cs="Times New Roman" w:hint="eastAsia"/>
+        </w:rPr>
+      </w:pPr>
+      <w:r>
+        <w:rPr>
+          <w:rFonts w:ascii="Cambria Math" w:eastAsia="宋体" w:hAnsi="Cambria Math" w:cs="Times New Roman" w:hint="eastAsia"/>
+        </w:rPr>
+        <w:t>本问题的</w:t>
+      </w:r>
+      <w:r>
+        <w:rPr>
+          <w:rFonts w:ascii="Cambria Math" w:eastAsia="宋体" w:hAnsi="Cambria Math" w:cs="Times New Roman"/>
+        </w:rPr>
+        <w:t>原型是</w:t>
+      </w:r>
+      <w:r>
+        <w:rPr>
+          <w:rFonts w:ascii="Cambria Math" w:eastAsia="宋体" w:hAnsi="Cambria Math" w:cs="Times New Roman"/>
+        </w:rPr>
+        <w:t>USACO</w:t>
+      </w:r>
+      <w:r>
+        <w:rPr>
+          <w:rFonts w:ascii="Cambria Math" w:eastAsia="宋体" w:hAnsi="Cambria Math" w:cs="Times New Roman"/>
+        </w:rPr>
+        <w:t>4.3</w:t>
+      </w:r>
+      <w:r>
+        <w:rPr>
+          <w:rFonts w:ascii="Cambria Math" w:eastAsia="宋体" w:hAnsi="Cambria Math" w:cs="Times New Roman" w:hint="eastAsia"/>
+        </w:rPr>
+        <w:t>的</w:t>
+      </w:r>
+      <w:r>
+        <w:rPr>
+          <w:rFonts w:ascii="Cambria Math" w:eastAsia="宋体" w:hAnsi="Cambria Math" w:cs="Times New Roman" w:hint="eastAsia"/>
+        </w:rPr>
+        <w:t>Buy L</w:t>
+      </w:r>
+      <w:r>
+        <w:rPr>
+          <w:rFonts w:ascii="Cambria Math" w:eastAsia="宋体" w:hAnsi="Cambria Math" w:cs="Times New Roman" w:hint="eastAsia"/>
+        </w:rPr>
+        <w:t>ow</w:t>
+      </w:r>
+      <w:r>
+        <w:rPr>
+          <w:rFonts w:ascii="Cambria Math" w:eastAsia="宋体" w:hAnsi="Cambria Math" w:cs="Times New Roman"/>
+        </w:rPr>
+        <w:t>,</w:t>
+      </w:r>
+      <w:r>
+        <w:rPr>
+          <w:rFonts w:ascii="Cambria Math" w:eastAsia="宋体" w:hAnsi="Cambria Math" w:cs="Times New Roman" w:hint="eastAsia"/>
+        </w:rPr>
+        <w:t xml:space="preserve"> Buy L</w:t>
+      </w:r>
+      <w:r>
+        <w:rPr>
+          <w:rFonts w:ascii="Cambria Math" w:eastAsia="宋体" w:hAnsi="Cambria Math" w:cs="Times New Roman" w:hint="eastAsia"/>
+        </w:rPr>
+        <w:t>ower</w:t>
+      </w:r>
+      <w:r>
+        <w:rPr>
+          <w:rFonts w:ascii="Cambria Math" w:eastAsia="宋体" w:hAnsi="Cambria Math" w:cs="Times New Roman" w:hint="eastAsia"/>
+        </w:rPr>
+        <w:t>，</w:t>
+      </w:r>
+      <w:r>
+        <w:rPr>
+          <w:rFonts w:ascii="Cambria Math" w:eastAsia="宋体" w:hAnsi="Cambria Math" w:cs="Times New Roman"/>
+        </w:rPr>
+        <w:t>本</w:t>
+      </w:r>
+      <w:r>
+        <w:rPr>
+          <w:rFonts w:ascii="Cambria Math" w:eastAsia="宋体" w:hAnsi="Cambria Math" w:cs="Times New Roman" w:hint="eastAsia"/>
+        </w:rPr>
+        <w:t>问题</w:t>
+      </w:r>
+      <w:r>
+        <w:rPr>
+          <w:rFonts w:ascii="Cambria Math" w:eastAsia="宋体" w:hAnsi="Cambria Math" w:cs="Times New Roman"/>
+        </w:rPr>
+        <w:t>对其进行了简化，不考虑子序列相同的情况。</w:t>
+      </w:r>
     </w:p>
     <w:p>
       <w:pPr>
@@ -822,20 +466,75 @@
           <w:rFonts w:ascii="Cambria Math" w:eastAsia="宋体" w:hAnsi="Cambria Math" w:cs="Times New Roman"/>
         </w:rPr>
       </w:pPr>
-      <w:r>
-        <w:rPr>
-          <w:rFonts w:ascii="Cambria Math" w:eastAsia="宋体" w:hAnsi="Cambria Math" w:cs="Times New Roman"/>
-        </w:rPr>
-        <w:t>解法：</w:t>
-      </w:r>
     </w:p>
     <w:p>
       <w:pPr>
+        <w:rPr>
+          <w:rFonts w:ascii="Cambria Math" w:eastAsia="宋体" w:hAnsi="Cambria Math" w:cs="Times New Roman"/>
+        </w:rPr>
+      </w:pPr>
+      <w:r>
+        <w:rPr>
+          <w:rFonts w:ascii="Cambria Math" w:eastAsia="宋体" w:hAnsi="Cambria Math" w:cs="Times New Roman"/>
+        </w:rPr>
+        <w:t>解法：</w:t>
+      </w:r>
+    </w:p>
+    <w:p>
+      <w:pPr>
         <w:ind w:firstLine="420"/>
         <w:rPr>
           <w:rFonts w:ascii="Cambria Math" w:eastAsia="宋体" w:hAnsi="Cambria Math" w:cs="Times New Roman"/>
         </w:rPr>
       </w:pPr>
+      <w:r>
+        <w:rPr>
+          <w:rFonts w:ascii="Cambria Math" w:eastAsia="宋体" w:hAnsi="Cambria Math" w:cs="Times New Roman" w:hint="eastAsia"/>
+        </w:rPr>
+        <w:t>求解</w:t>
+      </w:r>
+      <w:r>
+        <w:rPr>
+          <w:rFonts w:ascii="Cambria Math" w:eastAsia="宋体" w:hAnsi="Cambria Math" w:cs="Times New Roman"/>
+        </w:rPr>
+        <w:t>最长递增子序列的方法</w:t>
+      </w:r>
+      <w:r>
+        <w:rPr>
+          <w:rFonts w:ascii="Cambria Math" w:eastAsia="宋体" w:hAnsi="Cambria Math" w:cs="Times New Roman" w:hint="eastAsia"/>
+        </w:rPr>
+        <w:t>见</w:t>
+      </w:r>
+      <w:r>
+        <w:rPr>
+          <w:rFonts w:ascii="Cambria Math" w:eastAsia="宋体" w:hAnsi="Cambria Math" w:cs="Times New Roman" w:hint="eastAsia"/>
+        </w:rPr>
+        <w:t>&lt;</w:t>
+      </w:r>
+      <w:r>
+        <w:rPr>
+          <w:rFonts w:ascii="Cambria Math" w:eastAsia="宋体" w:hAnsi="Cambria Math" w:cs="Times New Roman"/>
+        </w:rPr>
+        <w:t>Longest Increasing</w:t>
+      </w:r>
+      <w:r>
+        <w:rPr>
+          <w:rFonts w:ascii="Cambria Math" w:eastAsia="宋体" w:hAnsi="Cambria Math" w:cs="Times New Roman"/>
+        </w:rPr>
+        <w:t xml:space="preserve"> Subsequence</w:t>
+      </w:r>
+      <w:r>
+        <w:rPr>
+          <w:rFonts w:ascii="Cambria Math" w:eastAsia="宋体" w:hAnsi="Cambria Math" w:cs="Times New Roman" w:hint="eastAsia"/>
+        </w:rPr>
+        <w:t>&gt;</w:t>
+      </w:r>
+      <w:r>
+        <w:rPr>
+          <w:rFonts w:ascii="Cambria Math" w:eastAsia="宋体" w:hAnsi="Cambria Math" w:cs="Times New Roman" w:hint="eastAsia"/>
+        </w:rPr>
+        <w:t>：</w:t>
+      </w:r>
       <w:r>
         <w:rPr>
           <w:rFonts w:ascii="Cambria Math" w:eastAsia="宋体" w:hAnsi="Cambria Math" w:cs="Times New Roman"/>
@@ -1347,135 +1046,104 @@
     </w:p>
     <w:p>
       <w:pPr>
-        <w:pStyle w:val="a6"/>
-        <w:numPr>
-          <w:ilvl w:val="0"/>
-          <w:numId w:val="26"/>
-        </w:numPr>
-        <w:ind w:firstLineChars="0"/>
-        <w:rPr>
-          <w:rFonts w:ascii="Cambria Math" w:eastAsia="宋体" w:hAnsi="Cambria Math" w:cs="Times New Roman"/>
-        </w:rPr>
-      </w:pPr>
-      <w:r>
-        <w:rPr>
-          <w:rFonts w:ascii="Cambria Math" w:eastAsia="宋体" w:hAnsi="Cambria Math" w:cs="Times New Roman"/>
-        </w:rPr>
-        <w:t>用数组中的下标</w:t>
-      </w:r>
-      <w:r>
-        <w:rPr>
-          <w:rFonts w:ascii="Cambria Math" w:eastAsia="宋体" w:hAnsi="Cambria Math" w:cs="Times New Roman" w:hint="eastAsia"/>
-        </w:rPr>
-        <w:t>0</w:t>
-      </w:r>
-      <w:r>
-        <w:rPr>
-          <w:rFonts w:ascii="Cambria Math" w:eastAsia="宋体" w:hAnsi="Cambria Math" w:cs="Times New Roman" w:hint="eastAsia"/>
-        </w:rPr>
-        <w:t>来</w:t>
-      </w:r>
-      <w:r>
-        <w:rPr>
-          <w:rFonts w:ascii="Cambria Math" w:eastAsia="宋体" w:hAnsi="Cambria Math" w:cs="Times New Roman"/>
-        </w:rPr>
-        <w:t>存储初始的固定值，</w:t>
-      </w:r>
-      <w:r>
-        <w:rPr>
-          <w:rFonts w:ascii="Cambria Math" w:eastAsia="宋体" w:hAnsi="Cambria Math" w:cs="Times New Roman" w:hint="eastAsia"/>
-        </w:rPr>
-        <w:t>对于</w:t>
-      </w:r>
-      <w:r>
-        <w:rPr>
-          <w:rFonts w:ascii="Cambria Math" w:eastAsia="宋体" w:hAnsi="Cambria Math" w:cs="Times New Roman"/>
-          <w:i/>
-        </w:rPr>
-        <w:t>s</w:t>
-      </w:r>
-      <w:r>
-        <w:rPr>
-          <w:rFonts w:ascii="Cambria Math" w:eastAsia="宋体" w:hAnsi="Cambria Math" w:cs="Times New Roman" w:hint="eastAsia"/>
-        </w:rPr>
-        <w:t>序列</w:t>
-      </w:r>
-      <w:r>
-        <w:rPr>
-          <w:rFonts w:ascii="Cambria Math" w:eastAsia="宋体" w:hAnsi="Cambria Math" w:cs="Times New Roman"/>
-        </w:rPr>
-        <w:t>的前</w:t>
-      </w:r>
-      <w:r>
-        <w:rPr>
-          <w:rFonts w:ascii="Cambria Math" w:eastAsia="宋体" w:hAnsi="Cambria Math" w:cs="Times New Roman" w:hint="eastAsia"/>
-        </w:rPr>
-        <w:t>0</w:t>
-      </w:r>
-      <w:r>
-        <w:rPr>
-          <w:rFonts w:ascii="Cambria Math" w:eastAsia="宋体" w:hAnsi="Cambria Math" w:cs="Times New Roman" w:hint="eastAsia"/>
-        </w:rPr>
-        <w:t>个</w:t>
-      </w:r>
-      <w:r>
-        <w:rPr>
-          <w:rFonts w:ascii="Cambria Math" w:eastAsia="宋体" w:hAnsi="Cambria Math" w:cs="Times New Roman"/>
-        </w:rPr>
-        <w:t>元素，</w:t>
-      </w:r>
-      <w:r>
-        <w:rPr>
-          <w:rFonts w:ascii="Cambria Math" w:eastAsia="宋体" w:hAnsi="Cambria Math" w:cs="Times New Roman"/>
-        </w:rPr>
-        <w:t>最长</w:t>
-      </w:r>
-      <w:r>
-        <w:rPr>
-          <w:rFonts w:ascii="Cambria Math" w:eastAsia="宋体" w:hAnsi="Cambria Math" w:cs="Times New Roman" w:hint="eastAsia"/>
-        </w:rPr>
-        <w:t>递增</w:t>
-      </w:r>
-      <w:r>
-        <w:rPr>
-          <w:rFonts w:ascii="Cambria Math" w:eastAsia="宋体" w:hAnsi="Cambria Math" w:cs="Times New Roman"/>
-        </w:rPr>
-        <w:t>子序列显然是空</w:t>
-      </w:r>
-      <w:r>
-        <w:rPr>
-          <w:rFonts w:ascii="Cambria Math" w:eastAsia="宋体" w:hAnsi="Cambria Math" w:cs="Times New Roman" w:hint="eastAsia"/>
-        </w:rPr>
-        <w:t>的</w:t>
-      </w:r>
-      <w:r>
-        <w:rPr>
-          <w:rFonts w:ascii="Cambria Math" w:eastAsia="宋体" w:hAnsi="Cambria Math" w:cs="Times New Roman"/>
-        </w:rPr>
-        <w:t>，即</w:t>
+        <w:ind w:firstLine="420"/>
+        <w:rPr>
+          <w:rFonts w:ascii="Cambria Math" w:eastAsia="宋体" w:hAnsi="Cambria Math" w:cs="Times New Roman"/>
+        </w:rPr>
+      </w:pPr>
+      <w:r>
+        <w:rPr>
+          <w:rFonts w:ascii="Cambria Math" w:eastAsia="宋体" w:hAnsi="Cambria Math" w:cs="Times New Roman" w:hint="eastAsia"/>
+        </w:rPr>
+        <w:t>在此</w:t>
+      </w:r>
+      <w:r>
+        <w:rPr>
+          <w:rFonts w:ascii="Cambria Math" w:eastAsia="宋体" w:hAnsi="Cambria Math" w:cs="Times New Roman"/>
+        </w:rPr>
+        <w:t>基础上，</w:t>
+      </w:r>
+      <w:r>
+        <w:rPr>
+          <w:rFonts w:ascii="Cambria Math" w:eastAsia="宋体" w:hAnsi="Cambria Math" w:cs="Times New Roman" w:hint="eastAsia"/>
+        </w:rPr>
+        <w:t>设</w:t>
       </w:r>
       <m:oMath>
         <m:r>
-          <m:rPr>
-            <m:sty m:val="p"/>
-          </m:rPr>
           <w:rPr>
             <w:rFonts w:ascii="Cambria Math" w:eastAsia="宋体" w:hAnsi="Cambria Math" w:cs="Times New Roman"/>
           </w:rPr>
-          <m:t>{}</m:t>
+          <m:t>g(i)</m:t>
         </m:r>
       </m:oMath>
       <w:r>
         <w:rPr>
           <w:rFonts w:ascii="Cambria Math" w:eastAsia="宋体" w:hAnsi="Cambria Math" w:cs="Times New Roman" w:hint="eastAsia"/>
         </w:rPr>
+        <w:t>是</w:t>
+      </w:r>
+      <w:r>
+        <w:rPr>
+          <w:rFonts w:ascii="Cambria Math" w:eastAsia="宋体" w:hAnsi="Cambria Math" w:cs="Times New Roman"/>
+        </w:rPr>
+        <w:t>以</w:t>
+      </w:r>
+      <m:oMath>
+        <m:r>
+          <w:rPr>
+            <w:rFonts w:ascii="Cambria Math" w:eastAsia="宋体" w:hAnsi="Cambria Math" w:cs="Times New Roman"/>
+          </w:rPr>
+          <m:t>s[i]</m:t>
+        </m:r>
+      </m:oMath>
+      <w:r>
+        <w:rPr>
+          <w:rFonts w:ascii="Cambria Math" w:eastAsia="宋体" w:hAnsi="Cambria Math" w:cs="Times New Roman" w:hint="eastAsia"/>
+        </w:rPr>
+        <w:t>作为</w:t>
+      </w:r>
+      <w:r>
+        <w:rPr>
+          <w:rFonts w:ascii="Cambria Math" w:eastAsia="宋体" w:hAnsi="Cambria Math" w:cs="Times New Roman"/>
+        </w:rPr>
+        <w:t>最后一个元素</w:t>
+      </w:r>
+      <w:r>
+        <w:rPr>
+          <w:rFonts w:ascii="Cambria Math" w:eastAsia="宋体" w:hAnsi="Cambria Math" w:cs="Times New Roman" w:hint="eastAsia"/>
+        </w:rPr>
         <w:t>，</w:t>
       </w:r>
       <w:r>
         <w:rPr>
           <w:rFonts w:ascii="Cambria Math" w:eastAsia="宋体" w:hAnsi="Cambria Math" w:cs="Times New Roman"/>
         </w:rPr>
-        <w:t>因此</w:t>
+        <w:t>且</w:t>
+      </w:r>
+      <w:r>
+        <w:rPr>
+          <w:rFonts w:ascii="Cambria Math" w:eastAsia="宋体" w:hAnsi="Cambria Math" w:cs="Times New Roman"/>
+        </w:rPr>
+        <w:t>最长</w:t>
+      </w:r>
+      <w:r>
+        <w:rPr>
+          <w:rFonts w:ascii="Cambria Math" w:eastAsia="宋体" w:hAnsi="Cambria Math" w:cs="Times New Roman" w:hint="eastAsia"/>
+        </w:rPr>
+        <w:t>递增</w:t>
+      </w:r>
+      <w:r>
+        <w:rPr>
+          <w:rFonts w:ascii="Cambria Math" w:eastAsia="宋体" w:hAnsi="Cambria Math" w:cs="Times New Roman"/>
+        </w:rPr>
+        <w:t>子序列长度</w:t>
+      </w:r>
+      <w:r>
+        <w:rPr>
+          <w:rFonts w:ascii="Cambria Math" w:eastAsia="宋体" w:hAnsi="Cambria Math" w:cs="Times New Roman" w:hint="eastAsia"/>
+        </w:rPr>
+        <w:t>为</w:t>
       </w:r>
       <m:oMath>
         <m:r>
@@ -1483,6 +1151,597 @@
             <w:rFonts w:ascii="Cambria Math" w:eastAsia="宋体" w:hAnsi="Cambria Math" w:cs="Times New Roman"/>
           </w:rPr>
           <m:t>f</m:t>
+        </m:r>
+        <m:d>
+          <m:dPr>
+            <m:ctrlPr>
+              <w:rPr>
+                <w:rFonts w:ascii="Cambria Math" w:eastAsia="宋体" w:hAnsi="Cambria Math" w:cs="Times New Roman"/>
+                <w:i/>
+              </w:rPr>
+            </m:ctrlPr>
+          </m:dPr>
+          <m:e>
+            <m:r>
+              <w:rPr>
+                <w:rFonts w:ascii="Cambria Math" w:eastAsia="宋体" w:hAnsi="Cambria Math" w:cs="Times New Roman"/>
+              </w:rPr>
+              <m:t>i</m:t>
+            </m:r>
+          </m:e>
+        </m:d>
+      </m:oMath>
+      <w:r>
+        <w:rPr>
+          <w:rFonts w:ascii="Cambria Math" w:eastAsia="宋体" w:hAnsi="Cambria Math" w:cs="Times New Roman" w:hint="eastAsia"/>
+        </w:rPr>
+        <w:t>的</w:t>
+      </w:r>
+      <w:r>
+        <w:rPr>
+          <w:rFonts w:ascii="Cambria Math" w:eastAsia="宋体" w:hAnsi="Cambria Math" w:cs="Times New Roman"/>
+        </w:rPr>
+        <w:t>子序列个数</w:t>
+      </w:r>
+      <w:r>
+        <w:rPr>
+          <w:rFonts w:ascii="Cambria Math" w:eastAsia="宋体" w:hAnsi="Cambria Math" w:cs="Times New Roman" w:hint="eastAsia"/>
+        </w:rPr>
+        <w:t>，</w:t>
+      </w:r>
+      <w:r>
+        <w:rPr>
+          <w:rFonts w:ascii="Cambria Math" w:eastAsia="宋体" w:hAnsi="Cambria Math" w:cs="Times New Roman"/>
+        </w:rPr>
+        <w:t>有如下状态转移方程：</w:t>
+      </w:r>
+    </w:p>
+    <w:p>
+      <w:pPr>
+        <w:ind w:firstLine="420"/>
+        <w:rPr>
+          <w:rFonts w:ascii="Cambria Math" w:eastAsia="宋体" w:hAnsi="Cambria Math" w:cs="Times New Roman"/>
+          <w:i/>
+        </w:rPr>
+      </w:pPr>
+      <m:oMathPara>
+        <m:oMath>
+          <m:r>
+            <w:rPr>
+              <w:rFonts w:ascii="Cambria Math" w:eastAsia="宋体" w:hAnsi="Cambria Math" w:cs="Times New Roman"/>
+            </w:rPr>
+            <m:t>g</m:t>
+          </m:r>
+          <m:d>
+            <m:dPr>
+              <m:ctrlPr>
+                <w:rPr>
+                  <w:rFonts w:ascii="Cambria Math" w:eastAsia="宋体" w:hAnsi="Cambria Math" w:cs="Times New Roman"/>
+                  <w:i/>
+                </w:rPr>
+              </m:ctrlPr>
+            </m:dPr>
+            <m:e>
+              <m:r>
+                <w:rPr>
+                  <w:rFonts w:ascii="Cambria Math" w:eastAsia="宋体" w:hAnsi="Cambria Math" w:cs="Times New Roman"/>
+                </w:rPr>
+                <m:t>i</m:t>
+              </m:r>
+            </m:e>
+          </m:d>
+          <m:r>
+            <w:rPr>
+              <w:rFonts w:ascii="Cambria Math" w:eastAsia="宋体" w:hAnsi="Cambria Math" w:cs="Times New Roman"/>
+            </w:rPr>
+            <m:t>=</m:t>
+          </m:r>
+          <m:d>
+            <m:dPr>
+              <m:begChr m:val="{"/>
+              <m:endChr m:val=""/>
+              <m:ctrlPr>
+                <w:rPr>
+                  <w:rFonts w:ascii="Cambria Math" w:eastAsia="宋体" w:hAnsi="Cambria Math" w:cs="Times New Roman"/>
+                  <w:i/>
+                </w:rPr>
+              </m:ctrlPr>
+            </m:dPr>
+            <m:e>
+              <m:eqArr>
+                <m:eqArrPr>
+                  <m:ctrlPr>
+                    <w:rPr>
+                      <w:rFonts w:ascii="Cambria Math" w:eastAsia="宋体" w:hAnsi="Cambria Math" w:cs="Times New Roman"/>
+                      <w:i/>
+                    </w:rPr>
+                  </m:ctrlPr>
+                </m:eqArrPr>
+                <m:e>
+                  <m:r>
+                    <w:rPr>
+                      <w:rFonts w:ascii="Cambria Math" w:eastAsia="宋体" w:hAnsi="Cambria Math" w:cs="Times New Roman"/>
+                    </w:rPr>
+                    <m:t>0</m:t>
+                  </m:r>
+                  <m:r>
+                    <w:rPr>
+                      <w:rFonts w:ascii="Cambria Math" w:eastAsia="宋体" w:hAnsi="Cambria Math" w:cs="Times New Roman"/>
+                    </w:rPr>
+                    <m:t xml:space="preserve">    </m:t>
+                  </m:r>
+                  <m:r>
+                    <w:rPr>
+                      <w:rFonts w:ascii="Cambria Math" w:eastAsia="宋体" w:hAnsi="Cambria Math" w:cs="Times New Roman"/>
+                    </w:rPr>
+                    <m:t xml:space="preserve">    </m:t>
+                  </m:r>
+                  <m:r>
+                    <w:rPr>
+                      <w:rFonts w:ascii="Cambria Math" w:eastAsia="宋体" w:hAnsi="Cambria Math" w:cs="Times New Roman"/>
+                    </w:rPr>
+                    <m:t xml:space="preserve">               </m:t>
+                  </m:r>
+                  <m:r>
+                    <w:rPr>
+                      <w:rFonts w:ascii="Cambria Math" w:eastAsia="宋体" w:hAnsi="Cambria Math" w:cs="Times New Roman"/>
+                    </w:rPr>
+                    <m:t xml:space="preserve">                </m:t>
+                  </m:r>
+                  <m:r>
+                    <w:rPr>
+                      <w:rFonts w:ascii="Cambria Math" w:eastAsia="宋体" w:hAnsi="Cambria Math" w:cs="Times New Roman"/>
+                    </w:rPr>
+                    <m:t xml:space="preserve">               i=0</m:t>
+                  </m:r>
+                </m:e>
+                <m:e>
+                  <m:r>
+                    <w:rPr>
+                      <w:rFonts w:ascii="Cambria Math" w:eastAsia="宋体" w:hAnsi="Cambria Math" w:cs="Times New Roman"/>
+                    </w:rPr>
+                    <m:t xml:space="preserve">1  </m:t>
+                  </m:r>
+                  <m:r>
+                    <w:rPr>
+                      <w:rFonts w:ascii="Cambria Math" w:eastAsia="宋体" w:hAnsi="Cambria Math" w:cs="Times New Roman"/>
+                    </w:rPr>
+                    <m:t xml:space="preserve">   </m:t>
+                  </m:r>
+                  <m:r>
+                    <w:rPr>
+                      <w:rFonts w:ascii="Cambria Math" w:eastAsia="宋体" w:hAnsi="Cambria Math" w:cs="Times New Roman"/>
+                    </w:rPr>
+                    <m:t xml:space="preserve">            </m:t>
+                  </m:r>
+                  <m:r>
+                    <w:rPr>
+                      <w:rFonts w:ascii="Cambria Math" w:eastAsia="宋体" w:hAnsi="Cambria Math" w:cs="Times New Roman"/>
+                    </w:rPr>
+                    <m:t xml:space="preserve">    </m:t>
+                  </m:r>
+                  <m:r>
+                    <w:rPr>
+                      <w:rFonts w:ascii="Cambria Math" w:eastAsia="宋体" w:hAnsi="Cambria Math" w:cs="Times New Roman"/>
+                    </w:rPr>
+                    <m:t xml:space="preserve"> </m:t>
+                  </m:r>
+                  <m:r>
+                    <w:rPr>
+                      <w:rFonts w:ascii="Cambria Math" w:eastAsia="宋体" w:hAnsi="Cambria Math" w:cs="Times New Roman"/>
+                    </w:rPr>
+                    <m:t xml:space="preserve">       </m:t>
+                  </m:r>
+                  <m:r>
+                    <w:rPr>
+                      <w:rFonts w:ascii="Cambria Math" w:eastAsia="宋体" w:hAnsi="Cambria Math" w:cs="Times New Roman"/>
+                    </w:rPr>
+                    <m:t xml:space="preserve">                      </m:t>
+                  </m:r>
+                  <m:r>
+                    <w:rPr>
+                      <w:rFonts w:ascii="Cambria Math" w:eastAsia="宋体" w:hAnsi="Cambria Math" w:cs="Times New Roman" w:hint="eastAsia"/>
+                    </w:rPr>
+                    <m:t>i</m:t>
+                  </m:r>
+                  <m:r>
+                    <w:rPr>
+                      <w:rFonts w:ascii="Cambria Math" w:eastAsia="宋体" w:hAnsi="Cambria Math" w:cs="Times New Roman"/>
+                    </w:rPr>
+                    <m:t>∈[1, n]</m:t>
+                  </m:r>
+                  <m:ctrlPr>
+                    <w:rPr>
+                      <w:rFonts w:ascii="Cambria Math" w:eastAsia="Cambria Math" w:hAnsi="Cambria Math" w:cs="Cambria Math"/>
+                      <w:i/>
+                    </w:rPr>
+                  </m:ctrlPr>
+                </m:e>
+                <m:e>
+                  <m:r>
+                    <w:rPr>
+                      <w:rFonts w:ascii="Cambria Math" w:eastAsia="宋体" w:hAnsi="Cambria Math" w:cs="Times New Roman"/>
+                    </w:rPr>
+                    <m:t>g</m:t>
+                  </m:r>
+                  <m:d>
+                    <m:dPr>
+                      <m:begChr m:val="["/>
+                      <m:endChr m:val="]"/>
+                      <m:ctrlPr>
+                        <w:rPr>
+                          <w:rFonts w:ascii="Cambria Math" w:eastAsia="宋体" w:hAnsi="Cambria Math" w:cs="Times New Roman"/>
+                          <w:i/>
+                        </w:rPr>
+                      </m:ctrlPr>
+                    </m:dPr>
+                    <m:e>
+                      <m:r>
+                        <w:rPr>
+                          <w:rFonts w:ascii="Cambria Math" w:eastAsia="宋体" w:hAnsi="Cambria Math" w:cs="Times New Roman"/>
+                        </w:rPr>
+                        <m:t>j</m:t>
+                      </m:r>
+                    </m:e>
+                  </m:d>
+                  <m:r>
+                    <w:rPr>
+                      <w:rFonts w:ascii="Cambria Math" w:eastAsia="宋体" w:hAnsi="Cambria Math" w:cs="Times New Roman"/>
+                    </w:rPr>
+                    <m:t xml:space="preserve"> </m:t>
+                  </m:r>
+                  <m:r>
+                    <w:rPr>
+                      <w:rFonts w:ascii="Cambria Math" w:eastAsia="宋体" w:hAnsi="Cambria Math" w:cs="Times New Roman"/>
+                    </w:rPr>
+                    <m:t xml:space="preserve">      </m:t>
+                  </m:r>
+                  <m:r>
+                    <w:rPr>
+                      <w:rFonts w:ascii="Cambria Math" w:eastAsia="宋体" w:hAnsi="Cambria Math" w:cs="Times New Roman"/>
+                    </w:rPr>
+                    <m:t xml:space="preserve">   </m:t>
+                  </m:r>
+                  <m:r>
+                    <w:rPr>
+                      <w:rFonts w:ascii="Cambria Math" w:eastAsia="宋体" w:hAnsi="Cambria Math" w:cs="Times New Roman"/>
+                    </w:rPr>
+                    <m:t xml:space="preserve"> i&gt;0</m:t>
+                  </m:r>
+                  <m:r>
+                    <m:rPr>
+                      <m:sty m:val="p"/>
+                    </m:rPr>
+                    <w:rPr>
+                      <w:rFonts w:ascii="Cambria Math" w:eastAsia="宋体" w:hAnsi="Cambria Math" w:cs="Times New Roman" w:hint="eastAsia"/>
+                    </w:rPr>
+                    <m:t>且</m:t>
+                  </m:r>
+                  <m:r>
+                    <w:rPr>
+                      <w:rFonts w:ascii="Cambria Math" w:eastAsia="宋体" w:hAnsi="Cambria Math" w:cs="Times New Roman" w:hint="eastAsia"/>
+                    </w:rPr>
+                    <m:t>s</m:t>
+                  </m:r>
+                  <m:d>
+                    <m:dPr>
+                      <m:begChr m:val="["/>
+                      <m:endChr m:val="]"/>
+                      <m:ctrlPr>
+                        <w:rPr>
+                          <w:rFonts w:ascii="Cambria Math" w:eastAsia="宋体" w:hAnsi="Cambria Math" w:cs="Times New Roman"/>
+                          <w:i/>
+                        </w:rPr>
+                      </m:ctrlPr>
+                    </m:dPr>
+                    <m:e>
+                      <m:r>
+                        <w:rPr>
+                          <w:rFonts w:ascii="Cambria Math" w:eastAsia="宋体" w:hAnsi="Cambria Math" w:cs="Times New Roman"/>
+                        </w:rPr>
+                        <m:t>i</m:t>
+                      </m:r>
+                    </m:e>
+                  </m:d>
+                  <m:r>
+                    <w:rPr>
+                      <w:rFonts w:ascii="Cambria Math" w:eastAsia="宋体" w:hAnsi="Cambria Math" w:cs="Times New Roman"/>
+                    </w:rPr>
+                    <m:t>≥s</m:t>
+                  </m:r>
+                  <m:d>
+                    <m:dPr>
+                      <m:begChr m:val="["/>
+                      <m:endChr m:val="]"/>
+                      <m:ctrlPr>
+                        <w:rPr>
+                          <w:rFonts w:ascii="Cambria Math" w:eastAsia="宋体" w:hAnsi="Cambria Math" w:cs="Times New Roman"/>
+                          <w:i/>
+                        </w:rPr>
+                      </m:ctrlPr>
+                    </m:dPr>
+                    <m:e>
+                      <m:r>
+                        <w:rPr>
+                          <w:rFonts w:ascii="Cambria Math" w:eastAsia="宋体" w:hAnsi="Cambria Math" w:cs="Times New Roman" w:hint="eastAsia"/>
+                        </w:rPr>
+                        <m:t>k</m:t>
+                      </m:r>
+                    </m:e>
+                  </m:d>
+                  <m:r>
+                    <m:rPr>
+                      <m:sty m:val="p"/>
+                    </m:rPr>
+                    <w:rPr>
+                      <w:rFonts w:ascii="Cambria Math" w:eastAsia="宋体" w:hAnsi="Cambria Math" w:cs="Times New Roman" w:hint="eastAsia"/>
+                    </w:rPr>
+                    <m:t>且</m:t>
+                  </m:r>
+                  <m:r>
+                    <m:rPr>
+                      <m:sty m:val="p"/>
+                    </m:rPr>
+                    <w:rPr>
+                      <w:rFonts w:ascii="Cambria Math" w:eastAsia="宋体" w:hAnsi="Cambria Math" w:cs="Times New Roman"/>
+                    </w:rPr>
+                    <m:t>f</m:t>
+                  </m:r>
+                  <m:d>
+                    <m:dPr>
+                      <m:begChr m:val="["/>
+                      <m:endChr m:val="]"/>
+                      <m:ctrlPr>
+                        <w:rPr>
+                          <w:rFonts w:ascii="Cambria Math" w:eastAsia="宋体" w:hAnsi="Cambria Math" w:cs="Times New Roman"/>
+                        </w:rPr>
+                      </m:ctrlPr>
+                    </m:dPr>
+                    <m:e>
+                      <m:r>
+                        <m:rPr>
+                          <m:sty m:val="p"/>
+                        </m:rPr>
+                        <w:rPr>
+                          <w:rFonts w:ascii="Cambria Math" w:eastAsia="宋体" w:hAnsi="Cambria Math" w:cs="Times New Roman"/>
+                        </w:rPr>
+                        <m:t>k</m:t>
+                      </m:r>
+                    </m:e>
+                  </m:d>
+                  <m:r>
+                    <m:rPr>
+                      <m:sty m:val="p"/>
+                    </m:rPr>
+                    <w:rPr>
+                      <w:rFonts w:ascii="Cambria Math" w:eastAsia="宋体" w:hAnsi="Cambria Math" w:cs="Times New Roman"/>
+                    </w:rPr>
+                    <m:t>+1&gt;f[i]</m:t>
+                  </m:r>
+                  <m:r>
+                    <w:rPr>
+                      <w:rFonts w:ascii="Cambria Math" w:eastAsia="宋体" w:hAnsi="Cambria Math" w:cs="Times New Roman" w:hint="eastAsia"/>
+                    </w:rPr>
+                    <m:t>，</m:t>
+                  </m:r>
+                  <m:r>
+                    <m:rPr>
+                      <m:sty m:val="p"/>
+                    </m:rPr>
+                    <w:rPr>
+                      <w:rFonts w:ascii="Cambria Math" w:eastAsia="宋体" w:hAnsi="Cambria Math" w:cs="Times New Roman" w:hint="eastAsia"/>
+                    </w:rPr>
+                    <m:t>其中</m:t>
+                  </m:r>
+                  <m:r>
+                    <w:rPr>
+                      <w:rFonts w:ascii="Cambria Math" w:eastAsia="宋体" w:hAnsi="Cambria Math" w:cs="Times New Roman"/>
+                    </w:rPr>
+                    <m:t>kϵ</m:t>
+                  </m:r>
+                  <m:d>
+                    <m:dPr>
+                      <m:begChr m:val="["/>
+                      <m:endChr m:val="]"/>
+                      <m:ctrlPr>
+                        <w:rPr>
+                          <w:rFonts w:ascii="Cambria Math" w:eastAsia="宋体" w:hAnsi="Cambria Math" w:cs="Times New Roman"/>
+                          <w:i/>
+                        </w:rPr>
+                      </m:ctrlPr>
+                    </m:dPr>
+                    <m:e>
+                      <m:r>
+                        <w:rPr>
+                          <w:rFonts w:ascii="Cambria Math" w:eastAsia="宋体" w:hAnsi="Cambria Math" w:cs="Times New Roman"/>
+                        </w:rPr>
+                        <m:t>1, i-1</m:t>
+                      </m:r>
+                    </m:e>
+                  </m:d>
+                  <m:ctrlPr>
+                    <w:rPr>
+                      <w:rFonts w:ascii="Cambria Math" w:eastAsia="Cambria Math" w:hAnsi="Cambria Math" w:cs="Cambria Math"/>
+                      <w:i/>
+                    </w:rPr>
+                  </m:ctrlPr>
+                </m:e>
+                <m:e>
+                  <m:r>
+                    <w:rPr>
+                      <w:rFonts w:ascii="Cambria Math" w:eastAsia="Cambria Math" w:hAnsi="Cambria Math" w:cs="Cambria Math"/>
+                    </w:rPr>
+                    <m:t>g</m:t>
+                  </m:r>
+                  <m:d>
+                    <m:dPr>
+                      <m:begChr m:val="["/>
+                      <m:endChr m:val="]"/>
+                      <m:ctrlPr>
+                        <w:rPr>
+                          <w:rFonts w:ascii="Cambria Math" w:eastAsia="Cambria Math" w:hAnsi="Cambria Math" w:cs="Cambria Math"/>
+                          <w:i/>
+                        </w:rPr>
+                      </m:ctrlPr>
+                    </m:dPr>
+                    <m:e>
+                      <m:r>
+                        <w:rPr>
+                          <w:rFonts w:ascii="Cambria Math" w:eastAsia="Cambria Math" w:hAnsi="Cambria Math" w:cs="Cambria Math"/>
+                        </w:rPr>
+                        <m:t>i</m:t>
+                      </m:r>
+                    </m:e>
+                  </m:d>
+                  <m:r>
+                    <w:rPr>
+                      <w:rFonts w:ascii="Cambria Math" w:eastAsia="Cambria Math" w:hAnsi="Cambria Math" w:cs="Cambria Math"/>
+                    </w:rPr>
+                    <m:t>+g</m:t>
+                  </m:r>
+                  <m:d>
+                    <m:dPr>
+                      <m:begChr m:val="["/>
+                      <m:endChr m:val="]"/>
+                      <m:ctrlPr>
+                        <w:rPr>
+                          <w:rFonts w:ascii="Cambria Math" w:eastAsia="Cambria Math" w:hAnsi="Cambria Math" w:cs="Cambria Math"/>
+                          <w:i/>
+                        </w:rPr>
+                      </m:ctrlPr>
+                    </m:dPr>
+                    <m:e>
+                      <m:r>
+                        <w:rPr>
+                          <w:rFonts w:ascii="Cambria Math" w:eastAsia="Cambria Math" w:hAnsi="Cambria Math" w:cs="Cambria Math"/>
+                        </w:rPr>
+                        <m:t>j</m:t>
+                      </m:r>
+                    </m:e>
+                  </m:d>
+                  <m:r>
+                    <w:rPr>
+                      <w:rFonts w:ascii="Cambria Math" w:eastAsia="Cambria Math" w:hAnsi="Cambria Math" w:cs="Cambria Math"/>
+                    </w:rPr>
+                    <m:t xml:space="preserve">   </m:t>
+                  </m:r>
+                  <m:r>
+                    <w:rPr>
+                      <w:rFonts w:ascii="Cambria Math" w:eastAsia="Cambria Math" w:hAnsi="Cambria Math" w:cs="Cambria Math"/>
+                    </w:rPr>
+                    <m:t xml:space="preserve">    </m:t>
+                  </m:r>
+                  <m:r>
+                    <w:rPr>
+                      <w:rFonts w:ascii="Cambria Math" w:eastAsia="Cambria Math" w:hAnsi="Cambria Math" w:cs="Cambria Math"/>
+                    </w:rPr>
+                    <m:t xml:space="preserve">                          </m:t>
+                  </m:r>
+                  <m:r>
+                    <w:rPr>
+                      <w:rFonts w:ascii="Cambria Math" w:eastAsia="Cambria Math" w:hAnsi="Cambria Math" w:cs="Cambria Math"/>
+                    </w:rPr>
+                    <m:t xml:space="preserve">      f</m:t>
+                  </m:r>
+                  <m:d>
+                    <m:dPr>
+                      <m:begChr m:val="["/>
+                      <m:endChr m:val="]"/>
+                      <m:ctrlPr>
+                        <w:rPr>
+                          <w:rFonts w:ascii="Cambria Math" w:eastAsia="Cambria Math" w:hAnsi="Cambria Math" w:cs="Cambria Math"/>
+                          <w:i/>
+                        </w:rPr>
+                      </m:ctrlPr>
+                    </m:dPr>
+                    <m:e>
+                      <m:r>
+                        <w:rPr>
+                          <w:rFonts w:ascii="Cambria Math" w:eastAsia="Cambria Math" w:hAnsi="Cambria Math" w:cs="Cambria Math"/>
+                        </w:rPr>
+                        <m:t>j</m:t>
+                      </m:r>
+                    </m:e>
+                  </m:d>
+                  <m:r>
+                    <w:rPr>
+                      <w:rFonts w:ascii="Cambria Math" w:eastAsia="Cambria Math" w:hAnsi="Cambria Math" w:cs="Cambria Math"/>
+                    </w:rPr>
+                    <m:t>+1=f[i]</m:t>
+                  </m:r>
+                </m:e>
+              </m:eqArr>
+            </m:e>
+          </m:d>
+        </m:oMath>
+      </m:oMathPara>
+    </w:p>
+    <w:p>
+      <w:pPr>
+        <w:pStyle w:val="a6"/>
+        <w:numPr>
+          <w:ilvl w:val="0"/>
+          <w:numId w:val="27"/>
+        </w:numPr>
+        <w:ind w:firstLineChars="0"/>
+        <w:rPr>
+          <w:rFonts w:ascii="Cambria Math" w:eastAsia="宋体" w:hAnsi="Cambria Math" w:cs="Times New Roman"/>
+        </w:rPr>
+      </w:pPr>
+      <w:r>
+        <w:rPr>
+          <w:rFonts w:ascii="Cambria Math" w:eastAsia="宋体" w:hAnsi="Cambria Math" w:cs="Times New Roman" w:hint="eastAsia"/>
+        </w:rPr>
+        <w:t>前</w:t>
+      </w:r>
+      <w:r>
+        <w:rPr>
+          <w:rFonts w:ascii="Cambria Math" w:eastAsia="宋体" w:hAnsi="Cambria Math" w:cs="Times New Roman" w:hint="eastAsia"/>
+        </w:rPr>
+        <w:t>0</w:t>
+      </w:r>
+      <w:r>
+        <w:rPr>
+          <w:rFonts w:ascii="Cambria Math" w:eastAsia="宋体" w:hAnsi="Cambria Math" w:cs="Times New Roman" w:hint="eastAsia"/>
+        </w:rPr>
+        <w:t>个元素</w:t>
+      </w:r>
+      <w:r>
+        <w:rPr>
+          <w:rFonts w:ascii="Cambria Math" w:eastAsia="宋体" w:hAnsi="Cambria Math" w:cs="Times New Roman" w:hint="eastAsia"/>
+        </w:rPr>
+        <w:t>的</w:t>
+      </w:r>
+      <w:r>
+        <w:rPr>
+          <w:rFonts w:ascii="Cambria Math" w:eastAsia="宋体" w:hAnsi="Cambria Math" w:cs="Times New Roman"/>
+        </w:rPr>
+        <w:t>最长递增子序列的数量为</w:t>
+      </w:r>
+      <w:r>
+        <w:rPr>
+          <w:rFonts w:ascii="Cambria Math" w:eastAsia="宋体" w:hAnsi="Cambria Math" w:cs="Times New Roman" w:hint="eastAsia"/>
+        </w:rPr>
+        <w:t>0</w:t>
+      </w:r>
+      <w:r>
+        <w:rPr>
+          <w:rFonts w:ascii="Cambria Math" w:eastAsia="宋体" w:hAnsi="Cambria Math" w:cs="Times New Roman" w:hint="eastAsia"/>
+        </w:rPr>
+        <w:t>个</w:t>
+      </w:r>
+      <w:r>
+        <w:rPr>
+          <w:rFonts w:ascii="Cambria Math" w:eastAsia="宋体" w:hAnsi="Cambria Math" w:cs="Times New Roman"/>
+        </w:rPr>
+        <w:t>，</w:t>
+      </w:r>
+      <m:oMath>
+        <m:r>
+          <w:rPr>
+            <w:rFonts w:ascii="Cambria Math" w:eastAsia="宋体" w:hAnsi="Cambria Math" w:cs="Times New Roman"/>
+          </w:rPr>
+          <m:t>g</m:t>
         </m:r>
         <m:d>
           <m:dPr>
@@ -1521,43 +1780,18 @@
         <w:pStyle w:val="a6"/>
         <w:numPr>
           <w:ilvl w:val="0"/>
-          <w:numId w:val="26"/>
+          <w:numId w:val="27"/>
         </w:numPr>
         <w:ind w:firstLineChars="0"/>
         <w:rPr>
-          <w:rFonts w:ascii="Cambria Math" w:eastAsia="宋体" w:hAnsi="Cambria Math" w:cs="Times New Roman"/>
-        </w:rPr>
-      </w:pPr>
-      <w:r>
-        <w:rPr>
-          <w:rFonts w:ascii="Cambria Math" w:eastAsia="宋体" w:hAnsi="Cambria Math" w:cs="Times New Roman" w:hint="eastAsia"/>
-        </w:rPr>
-        <w:t>对于</w:t>
-      </w:r>
-      <w:r>
-        <w:rPr>
-          <w:rFonts w:ascii="Cambria Math" w:eastAsia="宋体" w:hAnsi="Cambria Math" w:cs="Times New Roman" w:hint="eastAsia"/>
-        </w:rPr>
-        <w:t>序列</w:t>
-      </w:r>
-      <w:r>
-        <w:rPr>
-          <w:rFonts w:ascii="Cambria Math" w:eastAsia="宋体" w:hAnsi="Cambria Math" w:cs="Times New Roman"/>
-          <w:i/>
-        </w:rPr>
-        <w:t>s</w:t>
-      </w:r>
-      <w:r>
-        <w:rPr>
-          <w:rFonts w:ascii="Cambria Math" w:eastAsia="宋体" w:hAnsi="Cambria Math" w:cs="Times New Roman" w:hint="eastAsia"/>
-        </w:rPr>
-        <w:t>中</w:t>
-      </w:r>
-      <w:r>
-        <w:rPr>
-          <w:rFonts w:ascii="Cambria Math" w:eastAsia="宋体" w:hAnsi="Cambria Math" w:cs="Times New Roman" w:hint="eastAsia"/>
-        </w:rPr>
-        <w:t>所有由</w:t>
+          <w:rFonts w:ascii="Cambria Math" w:eastAsia="宋体" w:hAnsi="Cambria Math" w:cs="Times New Roman" w:hint="eastAsia"/>
+        </w:rPr>
+      </w:pPr>
+      <w:r>
+        <w:rPr>
+          <w:rFonts w:ascii="Cambria Math" w:eastAsia="宋体" w:hAnsi="Cambria Math" w:cs="Times New Roman" w:hint="eastAsia"/>
+        </w:rPr>
+        <w:t>长度为</w:t>
       </w:r>
       <w:r>
         <w:rPr>
@@ -1569,475 +1803,16 @@
         <w:rPr>
           <w:rFonts w:ascii="Cambria Math" w:eastAsia="宋体" w:hAnsi="Cambria Math" w:cs="Times New Roman" w:hint="eastAsia"/>
         </w:rPr>
-        <w:t>个</w:t>
-      </w:r>
-      <w:r>
-        <w:rPr>
-          <w:rFonts w:ascii="Cambria Math" w:eastAsia="宋体" w:hAnsi="Cambria Math" w:cs="Times New Roman"/>
-        </w:rPr>
-        <w:t>元素</w:t>
-      </w:r>
-      <w:r>
-        <w:rPr>
-          <w:rFonts w:ascii="Cambria Math" w:eastAsia="宋体" w:hAnsi="Cambria Math" w:cs="Times New Roman" w:hint="eastAsia"/>
-        </w:rPr>
-        <w:t>组成的序列</w:t>
-      </w:r>
-      <m:oMath>
-        <m:r>
-          <w:rPr>
-            <w:rFonts w:ascii="Cambria Math" w:eastAsia="宋体" w:hAnsi="Cambria Math" w:cs="Times New Roman" w:hint="eastAsia"/>
-          </w:rPr>
-          <m:t>s[</m:t>
-        </m:r>
-        <m:r>
-          <w:rPr>
-            <w:rFonts w:ascii="Cambria Math" w:eastAsia="宋体" w:hAnsi="Cambria Math" w:cs="Times New Roman"/>
-          </w:rPr>
-          <m:t>i,i</m:t>
-        </m:r>
-        <m:r>
-          <w:rPr>
-            <w:rFonts w:ascii="Cambria Math" w:eastAsia="宋体" w:hAnsi="Cambria Math" w:cs="Times New Roman" w:hint="eastAsia"/>
-          </w:rPr>
-          <m:t>]</m:t>
-        </m:r>
-      </m:oMath>
-      <w:r>
-        <w:rPr>
-          <w:rFonts w:ascii="Cambria Math" w:eastAsia="宋体" w:hAnsi="Cambria Math" w:cs="Times New Roman" w:hint="eastAsia"/>
-        </w:rPr>
-        <w:t>（其中</w:t>
-      </w:r>
-      <m:oMath>
-        <m:r>
-          <w:rPr>
-            <w:rFonts w:ascii="Cambria Math" w:eastAsia="宋体" w:hAnsi="Cambria Math" w:cs="Times New Roman" w:hint="eastAsia"/>
-          </w:rPr>
-          <m:t>i</m:t>
-        </m:r>
-        <m:r>
-          <w:rPr>
-            <w:rFonts w:ascii="Cambria Math" w:eastAsia="宋体" w:hAnsi="Cambria Math" w:cs="Times New Roman"/>
-          </w:rPr>
-          <m:t>∈[1, n]</m:t>
-        </m:r>
-      </m:oMath>
-      <w:r>
-        <w:rPr>
-          <w:rFonts w:ascii="Cambria Math" w:eastAsia="宋体" w:hAnsi="Cambria Math" w:cs="Times New Roman" w:hint="eastAsia"/>
-        </w:rPr>
-        <w:t>）</w:t>
-      </w:r>
-      <w:r>
-        <w:rPr>
-          <w:rFonts w:ascii="Cambria Math" w:eastAsia="宋体" w:hAnsi="Cambria Math" w:cs="Times New Roman" w:hint="eastAsia"/>
-        </w:rPr>
-        <w:t>只有</w:t>
-      </w:r>
-      <w:r>
-        <w:rPr>
-          <w:rFonts w:ascii="Cambria Math" w:eastAsia="宋体" w:hAnsi="Cambria Math" w:cs="Times New Roman" w:hint="eastAsia"/>
-        </w:rPr>
-        <w:t>一个元素，</w:t>
-      </w:r>
-      <w:r>
-        <w:rPr>
-          <w:rFonts w:ascii="Cambria Math" w:eastAsia="宋体" w:hAnsi="Cambria Math" w:cs="Times New Roman" w:hint="eastAsia"/>
-        </w:rPr>
-        <w:t>也</w:t>
-      </w:r>
-      <w:r>
-        <w:rPr>
-          <w:rFonts w:ascii="Cambria Math" w:eastAsia="宋体" w:hAnsi="Cambria Math" w:cs="Times New Roman" w:hint="eastAsia"/>
-        </w:rPr>
-        <w:t>算</w:t>
-      </w:r>
-      <w:r>
-        <w:rPr>
-          <w:rFonts w:ascii="Cambria Math" w:eastAsia="宋体" w:hAnsi="Cambria Math" w:cs="Times New Roman" w:hint="eastAsia"/>
-        </w:rPr>
-        <w:t>是递增子序列，</w:t>
-      </w:r>
-      <w:r>
-        <w:rPr>
-          <w:rFonts w:ascii="Cambria Math" w:eastAsia="宋体" w:hAnsi="Cambria Math" w:cs="Times New Roman" w:hint="eastAsia"/>
-        </w:rPr>
-        <w:t>因此</w:t>
-      </w:r>
-      <m:oMath>
-        <m:r>
-          <w:rPr>
-            <w:rFonts w:ascii="Cambria Math" w:eastAsia="宋体" w:hAnsi="Cambria Math" w:cs="Times New Roman"/>
-          </w:rPr>
-          <m:t>f</m:t>
-        </m:r>
-        <m:d>
-          <m:dPr>
-            <m:ctrlPr>
-              <w:rPr>
-                <w:rFonts w:ascii="Cambria Math" w:eastAsia="宋体" w:hAnsi="Cambria Math" w:cs="Times New Roman"/>
-                <w:i/>
-              </w:rPr>
-            </m:ctrlPr>
-          </m:dPr>
-          <m:e>
-            <m:r>
-              <w:rPr>
-                <w:rFonts w:ascii="Cambria Math" w:eastAsia="宋体" w:hAnsi="Cambria Math" w:cs="Times New Roman"/>
-              </w:rPr>
-              <m:t>i</m:t>
-            </m:r>
-          </m:e>
-        </m:d>
-        <m:r>
-          <w:rPr>
-            <w:rFonts w:ascii="Cambria Math" w:eastAsia="宋体" w:hAnsi="Cambria Math" w:cs="Times New Roman"/>
-          </w:rPr>
-          <m:t>=1</m:t>
-        </m:r>
-      </m:oMath>
-      <w:r>
-        <w:rPr>
-          <w:rFonts w:ascii="Cambria Math" w:eastAsia="宋体" w:hAnsi="Cambria Math" w:cs="Times New Roman" w:hint="eastAsia"/>
-        </w:rPr>
-        <w:t>；</w:t>
-      </w:r>
-    </w:p>
-    <w:p>
-      <w:pPr>
-        <w:pStyle w:val="a6"/>
-        <w:numPr>
-          <w:ilvl w:val="0"/>
-          <w:numId w:val="26"/>
-        </w:numPr>
-        <w:ind w:firstLineChars="0"/>
-        <w:rPr>
-          <w:rFonts w:ascii="Cambria Math" w:eastAsia="宋体" w:hAnsi="Cambria Math" w:cs="Times New Roman"/>
-        </w:rPr>
-      </w:pPr>
-      <w:r>
-        <w:rPr>
-          <w:rFonts w:ascii="Cambria Math" w:eastAsia="宋体" w:hAnsi="Cambria Math" w:cs="Times New Roman" w:hint="eastAsia"/>
-        </w:rPr>
-        <w:t>对于</w:t>
-      </w:r>
-      <w:r>
-        <w:rPr>
-          <w:rFonts w:ascii="Cambria Math" w:eastAsia="宋体" w:hAnsi="Cambria Math" w:cs="Times New Roman" w:hint="eastAsia"/>
-        </w:rPr>
-        <w:t>序列</w:t>
-      </w:r>
-      <m:oMath>
-        <m:r>
-          <w:rPr>
-            <w:rFonts w:ascii="Cambria Math" w:eastAsia="宋体" w:hAnsi="Cambria Math" w:cs="Times New Roman" w:hint="eastAsia"/>
-          </w:rPr>
-          <m:t>s</m:t>
-        </m:r>
-      </m:oMath>
-      <w:r>
-        <w:rPr>
-          <w:rFonts w:ascii="Cambria Math" w:eastAsia="宋体" w:hAnsi="Cambria Math" w:cs="Times New Roman" w:hint="eastAsia"/>
-        </w:rPr>
-        <w:t>中第</w:t>
-      </w:r>
-      <m:oMath>
-        <m:r>
-          <w:rPr>
-            <w:rFonts w:ascii="Cambria Math" w:eastAsia="宋体" w:hAnsi="Cambria Math" w:cs="Times New Roman" w:hint="eastAsia"/>
-          </w:rPr>
-          <m:t>i</m:t>
-        </m:r>
-      </m:oMath>
-      <w:r>
-        <w:rPr>
-          <w:rFonts w:ascii="Cambria Math" w:eastAsia="宋体" w:hAnsi="Cambria Math" w:cs="Times New Roman" w:hint="eastAsia"/>
-        </w:rPr>
-        <w:t>个数字</w:t>
-      </w:r>
-      <m:oMath>
-        <m:r>
-          <w:rPr>
-            <w:rFonts w:ascii="Cambria Math" w:eastAsia="宋体" w:hAnsi="Cambria Math" w:cs="Times New Roman"/>
-          </w:rPr>
-          <m:t>s[i]</m:t>
-        </m:r>
-      </m:oMath>
-      <w:r>
-        <w:rPr>
-          <w:rFonts w:ascii="Cambria Math" w:eastAsia="宋体" w:hAnsi="Cambria Math" w:cs="Times New Roman" w:hint="eastAsia"/>
-        </w:rPr>
-        <w:t>，若</w:t>
-      </w:r>
-      <m:oMath>
-        <m:r>
-          <w:rPr>
-            <w:rFonts w:ascii="Cambria Math" w:eastAsia="宋体" w:hAnsi="Cambria Math" w:cs="Times New Roman" w:hint="eastAsia"/>
-          </w:rPr>
-          <m:t>s</m:t>
-        </m:r>
-        <m:d>
-          <m:dPr>
-            <m:begChr m:val="["/>
-            <m:endChr m:val="]"/>
-            <m:ctrlPr>
-              <w:rPr>
-                <w:rFonts w:ascii="Cambria Math" w:eastAsia="宋体" w:hAnsi="Cambria Math" w:cs="Times New Roman"/>
-                <w:i/>
-              </w:rPr>
-            </m:ctrlPr>
-          </m:dPr>
-          <m:e>
-            <m:r>
-              <w:rPr>
-                <w:rFonts w:ascii="Cambria Math" w:eastAsia="宋体" w:hAnsi="Cambria Math" w:cs="Times New Roman"/>
-              </w:rPr>
-              <m:t>i</m:t>
-            </m:r>
-          </m:e>
-        </m:d>
-        <m:r>
-          <w:rPr>
-            <w:rFonts w:ascii="Cambria Math" w:eastAsia="宋体" w:hAnsi="Cambria Math" w:cs="Times New Roman"/>
-          </w:rPr>
-          <m:t>≥s[</m:t>
-        </m:r>
-        <m:r>
-          <w:rPr>
-            <w:rFonts w:ascii="Cambria Math" w:eastAsia="宋体" w:hAnsi="Cambria Math" w:cs="Times New Roman" w:hint="eastAsia"/>
-          </w:rPr>
-          <m:t>k</m:t>
-        </m:r>
-        <m:r>
-          <w:rPr>
-            <w:rFonts w:ascii="Cambria Math" w:eastAsia="宋体" w:hAnsi="Cambria Math" w:cs="Times New Roman"/>
-          </w:rPr>
-          <m:t>]</m:t>
-        </m:r>
-      </m:oMath>
-      <w:r>
-        <w:rPr>
-          <w:rFonts w:ascii="Cambria Math" w:eastAsia="宋体" w:hAnsi="Cambria Math" w:cs="Times New Roman" w:hint="eastAsia"/>
-        </w:rPr>
-        <w:t>（其中</w:t>
-      </w:r>
-      <m:oMath>
-        <m:r>
-          <w:rPr>
-            <w:rFonts w:ascii="Cambria Math" w:eastAsia="宋体" w:hAnsi="Cambria Math" w:cs="Times New Roman"/>
-          </w:rPr>
-          <m:t>kϵ</m:t>
-        </m:r>
-        <m:d>
-          <m:dPr>
-            <m:begChr m:val="["/>
-            <m:endChr m:val="]"/>
-            <m:ctrlPr>
-              <w:rPr>
-                <w:rFonts w:ascii="Cambria Math" w:eastAsia="宋体" w:hAnsi="Cambria Math" w:cs="Times New Roman"/>
-                <w:i/>
-              </w:rPr>
-            </m:ctrlPr>
-          </m:dPr>
-          <m:e>
-            <m:r>
-              <w:rPr>
-                <w:rFonts w:ascii="Cambria Math" w:eastAsia="宋体" w:hAnsi="Cambria Math" w:cs="Times New Roman"/>
-              </w:rPr>
-              <m:t>1, i-1</m:t>
-            </m:r>
-          </m:e>
-        </m:d>
-      </m:oMath>
-      <w:r>
-        <w:rPr>
-          <w:rFonts w:ascii="Cambria Math" w:eastAsia="宋体" w:hAnsi="Cambria Math" w:cs="Times New Roman" w:hint="eastAsia"/>
-        </w:rPr>
-        <w:t>）</w:t>
-      </w:r>
-      <w:r>
-        <w:rPr>
-          <w:rFonts w:ascii="Cambria Math" w:eastAsia="宋体" w:hAnsi="Cambria Math" w:cs="Times New Roman" w:hint="eastAsia"/>
-        </w:rPr>
-        <w:t>则</w:t>
-      </w:r>
-      <m:oMath>
-        <m:r>
-          <w:rPr>
-            <w:rFonts w:ascii="Cambria Math" w:eastAsia="宋体" w:hAnsi="Cambria Math" w:cs="Times New Roman" w:hint="eastAsia"/>
-          </w:rPr>
-          <m:t>s</m:t>
-        </m:r>
-        <m:d>
-          <m:dPr>
-            <m:begChr m:val="["/>
-            <m:endChr m:val="]"/>
-            <m:ctrlPr>
-              <w:rPr>
-                <w:rFonts w:ascii="Cambria Math" w:eastAsia="宋体" w:hAnsi="Cambria Math" w:cs="Times New Roman"/>
-                <w:i/>
-              </w:rPr>
-            </m:ctrlPr>
-          </m:dPr>
-          <m:e>
-            <m:r>
-              <w:rPr>
-                <w:rFonts w:ascii="Cambria Math" w:eastAsia="宋体" w:hAnsi="Cambria Math" w:cs="Times New Roman"/>
-              </w:rPr>
-              <m:t>i</m:t>
-            </m:r>
-          </m:e>
-        </m:d>
-      </m:oMath>
-      <w:r>
-        <w:rPr>
-          <w:rFonts w:ascii="Cambria Math" w:eastAsia="宋体" w:hAnsi="Cambria Math" w:cs="Times New Roman" w:hint="eastAsia"/>
-        </w:rPr>
-        <w:t>与</w:t>
-      </w:r>
-      <m:oMath>
-        <m:r>
-          <w:rPr>
-            <w:rFonts w:ascii="Cambria Math" w:eastAsia="宋体" w:hAnsi="Cambria Math" w:cs="Times New Roman"/>
-          </w:rPr>
-          <m:t xml:space="preserve">s[1, </m:t>
-        </m:r>
-        <m:r>
-          <w:rPr>
-            <w:rFonts w:ascii="Cambria Math" w:eastAsia="宋体" w:hAnsi="Cambria Math" w:cs="Times New Roman" w:hint="eastAsia"/>
-          </w:rPr>
-          <m:t>k</m:t>
-        </m:r>
-        <m:r>
-          <w:rPr>
-            <w:rFonts w:ascii="Cambria Math" w:eastAsia="宋体" w:hAnsi="Cambria Math" w:cs="Times New Roman"/>
-          </w:rPr>
-          <m:t>]</m:t>
-        </m:r>
-      </m:oMath>
-      <w:r>
-        <w:rPr>
-          <w:rFonts w:ascii="Cambria Math" w:eastAsia="宋体" w:hAnsi="Cambria Math" w:cs="Times New Roman" w:hint="eastAsia"/>
-        </w:rPr>
-        <w:t>之间的部分可以组成一个更长的递增子序列</w:t>
-      </w:r>
-      <w:r>
-        <w:rPr>
-          <w:rFonts w:ascii="Cambria Math" w:eastAsia="宋体" w:hAnsi="Cambria Math" w:cs="Times New Roman" w:hint="eastAsia"/>
-        </w:rPr>
-        <w:t>，</w:t>
-      </w:r>
-      <w:r>
-        <w:rPr>
-          <w:rFonts w:ascii="Cambria Math" w:eastAsia="宋体" w:hAnsi="Cambria Math" w:cs="Times New Roman" w:hint="eastAsia"/>
-        </w:rPr>
-        <w:t>因此</w:t>
-      </w:r>
-      <m:oMath>
-        <m:r>
-          <w:rPr>
-            <w:rFonts w:ascii="Cambria Math" w:eastAsia="宋体" w:hAnsi="Cambria Math" w:cs="Times New Roman"/>
-          </w:rPr>
-          <m:t>f</m:t>
-        </m:r>
-        <m:d>
-          <m:dPr>
-            <m:ctrlPr>
-              <w:rPr>
-                <w:rFonts w:ascii="Cambria Math" w:eastAsia="宋体" w:hAnsi="Cambria Math" w:cs="Times New Roman"/>
-                <w:i/>
-              </w:rPr>
-            </m:ctrlPr>
-          </m:dPr>
-          <m:e>
-            <m:r>
-              <w:rPr>
-                <w:rFonts w:ascii="Cambria Math" w:eastAsia="宋体" w:hAnsi="Cambria Math" w:cs="Times New Roman"/>
-              </w:rPr>
-              <m:t>i</m:t>
-            </m:r>
-          </m:e>
-        </m:d>
-        <m:r>
-          <w:rPr>
-            <w:rFonts w:ascii="Cambria Math" w:eastAsia="宋体" w:hAnsi="Cambria Math" w:cs="Times New Roman"/>
-          </w:rPr>
-          <m:t>=f</m:t>
-        </m:r>
-        <m:d>
-          <m:dPr>
-            <m:ctrlPr>
-              <w:rPr>
-                <w:rFonts w:ascii="Cambria Math" w:eastAsia="宋体" w:hAnsi="Cambria Math" w:cs="Times New Roman"/>
-                <w:i/>
-              </w:rPr>
-            </m:ctrlPr>
-          </m:dPr>
-          <m:e>
-            <m:r>
-              <w:rPr>
-                <w:rFonts w:ascii="Cambria Math" w:eastAsia="宋体" w:hAnsi="Cambria Math" w:cs="Times New Roman"/>
-              </w:rPr>
-              <m:t>k</m:t>
-            </m:r>
-          </m:e>
-        </m:d>
-        <m:r>
-          <w:rPr>
-            <w:rFonts w:ascii="Cambria Math" w:eastAsia="宋体" w:hAnsi="Cambria Math" w:cs="Times New Roman"/>
-          </w:rPr>
-          <m:t>+1</m:t>
-        </m:r>
-      </m:oMath>
-      <w:r>
-        <w:rPr>
-          <w:rFonts w:ascii="Cambria Math" w:eastAsia="宋体" w:hAnsi="Cambria Math" w:cs="Times New Roman" w:hint="eastAsia"/>
-        </w:rPr>
-        <w:t>，</w:t>
-      </w:r>
-      <m:oMath>
-        <m:r>
-          <w:rPr>
-            <w:rFonts w:ascii="Cambria Math" w:eastAsia="宋体" w:hAnsi="Cambria Math" w:cs="Times New Roman" w:hint="eastAsia"/>
-          </w:rPr>
-          <m:t>k</m:t>
-        </m:r>
-      </m:oMath>
-      <w:r>
-        <w:rPr>
-          <w:rFonts w:ascii="Cambria Math" w:eastAsia="宋体" w:hAnsi="Cambria Math" w:cs="Times New Roman" w:hint="eastAsia"/>
-        </w:rPr>
-        <w:t>需要遍历</w:t>
-      </w:r>
-      <m:oMath>
-        <m:d>
-          <m:dPr>
-            <m:begChr m:val="["/>
-            <m:endChr m:val="]"/>
-            <m:ctrlPr>
-              <w:rPr>
-                <w:rFonts w:ascii="Cambria Math" w:eastAsia="宋体" w:hAnsi="Cambria Math" w:cs="Times New Roman"/>
-                <w:i/>
-              </w:rPr>
-            </m:ctrlPr>
-          </m:dPr>
-          <m:e>
-            <m:r>
-              <w:rPr>
-                <w:rFonts w:ascii="Cambria Math" w:eastAsia="宋体" w:hAnsi="Cambria Math" w:cs="Times New Roman"/>
-              </w:rPr>
-              <m:t>1, i-1</m:t>
-            </m:r>
-          </m:e>
-        </m:d>
-      </m:oMath>
-      <w:r>
-        <w:rPr>
-          <w:rFonts w:ascii="Cambria Math" w:eastAsia="宋体" w:hAnsi="Cambria Math" w:cs="Times New Roman" w:hint="eastAsia"/>
-        </w:rPr>
-        <w:t>中的所有可能的子序列；</w:t>
-      </w:r>
+        <w:t>的</w:t>
+      </w:r>
+      <w:r>
+        <w:rPr>
+          <w:rFonts w:ascii="Cambria Math" w:eastAsia="宋体" w:hAnsi="Cambria Math" w:cs="Times New Roman"/>
+        </w:rPr>
+        <w:t>最长递增子序列的数量</w:t>
+      </w:r>
+      <w:bookmarkStart w:id="0" w:name="_GoBack"/>
+      <w:bookmarkEnd w:id="0"/>
     </w:p>
     <w:p>
       <w:pPr>
@@ -2258,6 +2033,101 @@
         <w:t>。</w:t>
       </w:r>
     </w:p>
+    <w:p>
+      <w:pPr>
+        <w:rPr>
+          <w:rFonts w:ascii="Cambria Math" w:eastAsia="宋体" w:hAnsi="Cambria Math" w:cs="Times New Roman" w:hint="eastAsia"/>
+        </w:rPr>
+      </w:pPr>
+    </w:p>
+    <w:p>
+      <w:pPr>
+        <w:rPr>
+          <w:rFonts w:ascii="Cambria Math" w:eastAsia="宋体" w:hAnsi="Cambria Math" w:cs="Times New Roman"/>
+        </w:rPr>
+      </w:pPr>
+      <w:r>
+        <w:rPr>
+          <w:rFonts w:ascii="Cambria Math" w:eastAsia="宋体" w:hAnsi="Cambria Math" w:cs="Times New Roman"/>
+        </w:rPr>
+        <w:t>USACO4.3</w:t>
+      </w:r>
+      <w:r>
+        <w:rPr>
+          <w:rFonts w:ascii="Cambria Math" w:eastAsia="宋体" w:hAnsi="Cambria Math" w:cs="Times New Roman" w:hint="eastAsia"/>
+        </w:rPr>
+        <w:t xml:space="preserve"> Buy Low</w:t>
+      </w:r>
+      <w:r>
+        <w:rPr>
+          <w:rFonts w:ascii="Cambria Math" w:eastAsia="宋体" w:hAnsi="Cambria Math" w:cs="Times New Roman"/>
+        </w:rPr>
+        <w:t>,</w:t>
+      </w:r>
+      <w:r>
+        <w:rPr>
+          <w:rFonts w:ascii="Cambria Math" w:eastAsia="宋体" w:hAnsi="Cambria Math" w:cs="Times New Roman" w:hint="eastAsia"/>
+        </w:rPr>
+        <w:t xml:space="preserve"> Buy Lower</w:t>
+      </w:r>
+      <w:r>
+        <w:rPr>
+          <w:rFonts w:ascii="Cambria Math" w:eastAsia="宋体" w:hAnsi="Cambria Math" w:cs="Times New Roman" w:hint="eastAsia"/>
+        </w:rPr>
+        <w:t>：</w:t>
+      </w:r>
+    </w:p>
+    <w:p>
+      <w:pPr>
+        <w:ind w:firstLine="420"/>
+        <w:rPr>
+          <w:rFonts w:ascii="Cambria Math" w:eastAsia="宋体" w:hAnsi="Cambria Math" w:cs="Times New Roman" w:hint="eastAsia"/>
+        </w:rPr>
+      </w:pPr>
+      <w:hyperlink r:id="rId7" w:history="1">
+        <w:r>
+          <w:rPr>
+            <w:rStyle w:val="ab"/>
+            <w:rFonts w:ascii="Cambria Math" w:eastAsia="宋体" w:hAnsi="Cambria Math" w:cs="Times New Roman"/>
+          </w:rPr>
+          <w:t>http://intercontineo.com/article/6713331759/</w:t>
+        </w:r>
+      </w:hyperlink>
+    </w:p>
+    <w:p>
+      <w:pPr>
+        <w:ind w:firstLine="420"/>
+        <w:rPr>
+          <w:rFonts w:ascii="Cambria Math" w:eastAsia="宋体" w:hAnsi="Cambria Math" w:cs="Times New Roman" w:hint="eastAsia"/>
+        </w:rPr>
+      </w:pPr>
+      <w:hyperlink r:id="rId8" w:history="1">
+        <w:r>
+          <w:rPr>
+            <w:rStyle w:val="ab"/>
+            <w:rFonts w:ascii="Cambria Math" w:eastAsia="宋体" w:hAnsi="Cambria Math" w:cs="Times New Roman"/>
+          </w:rPr>
+          <w:t>http://jackneus.com/programming-archives/buy-low-buy-lower/</w:t>
+        </w:r>
+      </w:hyperlink>
+    </w:p>
+    <w:p>
+      <w:pPr>
+        <w:ind w:firstLine="420"/>
+        <w:rPr>
+          <w:rFonts w:ascii="Cambria Math" w:eastAsia="宋体" w:hAnsi="Cambria Math" w:cs="Times New Roman" w:hint="eastAsia"/>
+        </w:rPr>
+      </w:pPr>
+      <w:hyperlink r:id="rId9" w:history="1">
+        <w:r>
+          <w:rPr>
+            <w:rStyle w:val="ab"/>
+            <w:rFonts w:ascii="Cambria Math" w:eastAsia="宋体" w:hAnsi="Cambria Math" w:cs="Times New Roman"/>
+          </w:rPr>
+          <w:t>http://poj.org/problem?id=1952</w:t>
+        </w:r>
+      </w:hyperlink>
+    </w:p>
     <w:sectPr>
       <w:pgSz w:w="11906" w:h="16838"/>
       <w:pgMar w:top="1440" w:right="1800" w:bottom="1440" w:left="1800" w:header="851" w:footer="992" w:gutter="0"/>
@@ -3556,6 +3426,95 @@
     </w:lvl>
   </w:abstractNum>
   <w:abstractNum w:abstractNumId="14" w15:restartNumberingAfterBreak="0">
+    <w:nsid w:val="487320A7"/>
+    <w:multiLevelType w:val="hybridMultilevel"/>
+    <w:tmpl w:val="73B44FB6"/>
+    <w:lvl w:ilvl="0" w:tplc="48B0DD9E">
+      <w:start w:val="1"/>
+      <w:numFmt w:val="decimal"/>
+      <w:lvlText w:val="(%1)"/>
+      <w:lvlJc w:val="left"/>
+      <w:pPr>
+        <w:ind w:left="780" w:hanging="360"/>
+      </w:pPr>
+      <w:rPr>
+        <w:rFonts w:hint="default"/>
+      </w:rPr>
+    </w:lvl>
+    <w:lvl w:ilvl="1" w:tplc="04090019" w:tentative="1">
+      <w:start w:val="1"/>
+      <w:numFmt w:val="lowerLetter"/>
+      <w:lvlText w:val="%2)"/>
+      <w:lvlJc w:val="left"/>
+      <w:pPr>
+        <w:ind w:left="1260" w:hanging="420"/>
+      </w:pPr>
+    </w:lvl>
+    <w:lvl w:ilvl="2" w:tplc="0409001B" w:tentative="1">
+      <w:start w:val="1"/>
+      <w:numFmt w:val="lowerRoman"/>
+      <w:lvlText w:val="%3."/>
+      <w:lvlJc w:val="right"/>
+      <w:pPr>
+        <w:ind w:left="1680" w:hanging="420"/>
+      </w:pPr>
+    </w:lvl>
+    <w:lvl w:ilvl="3" w:tplc="0409000F" w:tentative="1">
+      <w:start w:val="1"/>
+      <w:numFmt w:val="decimal"/>
+      <w:lvlText w:val="%4."/>
+      <w:lvlJc w:val="left"/>
+      <w:pPr>
+        <w:ind w:left="2100" w:hanging="420"/>
+      </w:pPr>
+    </w:lvl>
+    <w:lvl w:ilvl="4" w:tplc="04090019" w:tentative="1">
+      <w:start w:val="1"/>
+      <w:numFmt w:val="lowerLetter"/>
+      <w:lvlText w:val="%5)"/>
+      <w:lvlJc w:val="left"/>
+      <w:pPr>
+        <w:ind w:left="2520" w:hanging="420"/>
+      </w:pPr>
+    </w:lvl>
+    <w:lvl w:ilvl="5" w:tplc="0409001B" w:tentative="1">
+      <w:start w:val="1"/>
+      <w:numFmt w:val="lowerRoman"/>
+      <w:lvlText w:val="%6."/>
+      <w:lvlJc w:val="right"/>
+      <w:pPr>
+        <w:ind w:left="2940" w:hanging="420"/>
+      </w:pPr>
+    </w:lvl>
+    <w:lvl w:ilvl="6" w:tplc="0409000F" w:tentative="1">
+      <w:start w:val="1"/>
+      <w:numFmt w:val="decimal"/>
+      <w:lvlText w:val="%7."/>
+      <w:lvlJc w:val="left"/>
+      <w:pPr>
+        <w:ind w:left="3360" w:hanging="420"/>
+      </w:pPr>
+    </w:lvl>
+    <w:lvl w:ilvl="7" w:tplc="04090019" w:tentative="1">
+      <w:start w:val="1"/>
+      <w:numFmt w:val="lowerLetter"/>
+      <w:lvlText w:val="%8)"/>
+      <w:lvlJc w:val="left"/>
+      <w:pPr>
+        <w:ind w:left="3780" w:hanging="420"/>
+      </w:pPr>
+    </w:lvl>
+    <w:lvl w:ilvl="8" w:tplc="0409001B" w:tentative="1">
+      <w:start w:val="1"/>
+      <w:numFmt w:val="lowerRoman"/>
+      <w:lvlText w:val="%9."/>
+      <w:lvlJc w:val="right"/>
+      <w:pPr>
+        <w:ind w:left="4200" w:hanging="420"/>
+      </w:pPr>
+    </w:lvl>
+  </w:abstractNum>
+  <w:abstractNum w:abstractNumId="15" w15:restartNumberingAfterBreak="0">
     <w:nsid w:val="4A653B67"/>
     <w:multiLevelType w:val="hybridMultilevel"/>
     <w:tmpl w:val="CEBC8044"/>
@@ -3644,7 +3603,7 @@
       </w:pPr>
     </w:lvl>
   </w:abstractNum>
-  <w:abstractNum w:abstractNumId="15" w15:restartNumberingAfterBreak="0">
+  <w:abstractNum w:abstractNumId="16" w15:restartNumberingAfterBreak="0">
     <w:nsid w:val="4BC34DCD"/>
     <w:multiLevelType w:val="hybridMultilevel"/>
     <w:tmpl w:val="4E3CB1EA"/>
@@ -3733,7 +3692,7 @@
       </w:pPr>
     </w:lvl>
   </w:abstractNum>
-  <w:abstractNum w:abstractNumId="16" w15:restartNumberingAfterBreak="0">
+  <w:abstractNum w:abstractNumId="17" w15:restartNumberingAfterBreak="0">
     <w:nsid w:val="5BD240EA"/>
     <w:multiLevelType w:val="hybridMultilevel"/>
     <w:tmpl w:val="C3C01490"/>
@@ -3822,7 +3781,7 @@
       </w:pPr>
     </w:lvl>
   </w:abstractNum>
-  <w:abstractNum w:abstractNumId="17" w15:restartNumberingAfterBreak="0">
+  <w:abstractNum w:abstractNumId="18" w15:restartNumberingAfterBreak="0">
     <w:nsid w:val="5C417528"/>
     <w:multiLevelType w:val="hybridMultilevel"/>
     <w:tmpl w:val="5C14CA08"/>
@@ -3911,7 +3870,7 @@
       </w:pPr>
     </w:lvl>
   </w:abstractNum>
-  <w:abstractNum w:abstractNumId="18" w15:restartNumberingAfterBreak="0">
+  <w:abstractNum w:abstractNumId="19" w15:restartNumberingAfterBreak="0">
     <w:nsid w:val="5F5331EC"/>
     <w:multiLevelType w:val="hybridMultilevel"/>
     <w:tmpl w:val="1E12E390"/>
@@ -4000,7 +3959,7 @@
       </w:pPr>
     </w:lvl>
   </w:abstractNum>
-  <w:abstractNum w:abstractNumId="19" w15:restartNumberingAfterBreak="0">
+  <w:abstractNum w:abstractNumId="20" w15:restartNumberingAfterBreak="0">
     <w:nsid w:val="5FDA67AB"/>
     <w:multiLevelType w:val="hybridMultilevel"/>
     <w:tmpl w:val="68EE05D8"/>
@@ -4089,7 +4048,7 @@
       </w:pPr>
     </w:lvl>
   </w:abstractNum>
-  <w:abstractNum w:abstractNumId="20" w15:restartNumberingAfterBreak="0">
+  <w:abstractNum w:abstractNumId="21" w15:restartNumberingAfterBreak="0">
     <w:nsid w:val="62FD3E97"/>
     <w:multiLevelType w:val="hybridMultilevel"/>
     <w:tmpl w:val="D842D39E"/>
@@ -4178,7 +4137,7 @@
       </w:pPr>
     </w:lvl>
   </w:abstractNum>
-  <w:abstractNum w:abstractNumId="21" w15:restartNumberingAfterBreak="0">
+  <w:abstractNum w:abstractNumId="22" w15:restartNumberingAfterBreak="0">
     <w:nsid w:val="63307F76"/>
     <w:multiLevelType w:val="hybridMultilevel"/>
     <w:tmpl w:val="B92C6990"/>
@@ -4267,7 +4226,7 @@
       </w:pPr>
     </w:lvl>
   </w:abstractNum>
-  <w:abstractNum w:abstractNumId="22" w15:restartNumberingAfterBreak="0">
+  <w:abstractNum w:abstractNumId="23" w15:restartNumberingAfterBreak="0">
     <w:nsid w:val="701D4F49"/>
     <w:multiLevelType w:val="hybridMultilevel"/>
     <w:tmpl w:val="9140ABFA"/>
@@ -4356,7 +4315,7 @@
       </w:pPr>
     </w:lvl>
   </w:abstractNum>
-  <w:abstractNum w:abstractNumId="23" w15:restartNumberingAfterBreak="0">
+  <w:abstractNum w:abstractNumId="24" w15:restartNumberingAfterBreak="0">
     <w:nsid w:val="78A473D9"/>
     <w:multiLevelType w:val="hybridMultilevel"/>
     <w:tmpl w:val="D2383B04"/>
@@ -4445,7 +4404,7 @@
       </w:pPr>
     </w:lvl>
   </w:abstractNum>
-  <w:abstractNum w:abstractNumId="24" w15:restartNumberingAfterBreak="0">
+  <w:abstractNum w:abstractNumId="25" w15:restartNumberingAfterBreak="0">
     <w:nsid w:val="7CA110A9"/>
     <w:multiLevelType w:val="hybridMultilevel"/>
     <w:tmpl w:val="9AAAEA38"/>
@@ -4534,7 +4493,7 @@
       </w:pPr>
     </w:lvl>
   </w:abstractNum>
-  <w:abstractNum w:abstractNumId="25" w15:restartNumberingAfterBreak="0">
+  <w:abstractNum w:abstractNumId="26" w15:restartNumberingAfterBreak="0">
     <w:nsid w:val="7DCC4461"/>
     <w:multiLevelType w:val="hybridMultilevel"/>
     <w:tmpl w:val="B2B8B098"/>
@@ -4627,7 +4586,7 @@
     <w:abstractNumId w:val="10"/>
   </w:num>
   <w:num w:numId="2">
-    <w:abstractNumId w:val="24"/>
+    <w:abstractNumId w:val="25"/>
   </w:num>
   <w:num w:numId="3">
     <w:abstractNumId w:val="1"/>
@@ -4636,7 +4595,7 @@
     <w:abstractNumId w:val="6"/>
   </w:num>
   <w:num w:numId="5">
-    <w:abstractNumId w:val="20"/>
+    <w:abstractNumId w:val="21"/>
   </w:num>
   <w:num w:numId="6">
     <w:abstractNumId w:val="3"/>
@@ -4645,37 +4604,37 @@
     <w:abstractNumId w:val="7"/>
   </w:num>
   <w:num w:numId="8">
-    <w:abstractNumId w:val="14"/>
+    <w:abstractNumId w:val="15"/>
   </w:num>
   <w:num w:numId="9">
-    <w:abstractNumId w:val="16"/>
+    <w:abstractNumId w:val="17"/>
   </w:num>
   <w:num w:numId="10">
     <w:abstractNumId w:val="12"/>
   </w:num>
   <w:num w:numId="11">
-    <w:abstractNumId w:val="25"/>
+    <w:abstractNumId w:val="26"/>
   </w:num>
   <w:num w:numId="12">
     <w:abstractNumId w:val="9"/>
   </w:num>
   <w:num w:numId="13">
-    <w:abstractNumId w:val="19"/>
+    <w:abstractNumId w:val="20"/>
   </w:num>
   <w:num w:numId="14">
     <w:abstractNumId w:val="4"/>
   </w:num>
   <w:num w:numId="15">
-    <w:abstractNumId w:val="15"/>
+    <w:abstractNumId w:val="16"/>
   </w:num>
   <w:num w:numId="16">
-    <w:abstractNumId w:val="21"/>
+    <w:abstractNumId w:val="22"/>
   </w:num>
   <w:num w:numId="17">
     <w:abstractNumId w:val="8"/>
   </w:num>
   <w:num w:numId="18">
-    <w:abstractNumId w:val="17"/>
+    <w:abstractNumId w:val="18"/>
   </w:num>
   <w:num w:numId="19">
     <w:abstractNumId w:val="5"/>
@@ -4684,10 +4643,10 @@
     <w:abstractNumId w:val="13"/>
   </w:num>
   <w:num w:numId="21">
-    <w:abstractNumId w:val="18"/>
+    <w:abstractNumId w:val="19"/>
   </w:num>
   <w:num w:numId="22">
-    <w:abstractNumId w:val="23"/>
+    <w:abstractNumId w:val="24"/>
   </w:num>
   <w:num w:numId="23">
     <w:abstractNumId w:val="2"/>
@@ -4696,10 +4655,13 @@
     <w:abstractNumId w:val="0"/>
   </w:num>
   <w:num w:numId="25">
-    <w:abstractNumId w:val="22"/>
+    <w:abstractNumId w:val="23"/>
   </w:num>
   <w:num w:numId="26">
     <w:abstractNumId w:val="11"/>
+  </w:num>
+  <w:num w:numId="27">
+    <w:abstractNumId w:val="14"/>
   </w:num>
 </w:numbering>
 </file>
@@ -5333,6 +5295,101 @@
       <w:u w:val="single"/>
     </w:rPr>
   </w:style>
+  <w:style w:type="character" w:styleId="ac">
+    <w:name w:val="annotation reference"/>
+    <w:basedOn w:val="a0"/>
+    <w:uiPriority w:val="99"/>
+    <w:semiHidden/>
+    <w:unhideWhenUsed/>
+    <w:rsid w:val="006B4ECD"/>
+    <w:rPr>
+      <w:sz w:val="21"/>
+      <w:szCs w:val="21"/>
+    </w:rPr>
+  </w:style>
+  <w:style w:type="paragraph" w:styleId="ad">
+    <w:name w:val="annotation text"/>
+    <w:basedOn w:val="a"/>
+    <w:link w:val="ae"/>
+    <w:uiPriority w:val="99"/>
+    <w:semiHidden/>
+    <w:unhideWhenUsed/>
+    <w:rsid w:val="006B4ECD"/>
+    <w:pPr>
+      <w:jc w:val="left"/>
+    </w:pPr>
+  </w:style>
+  <w:style w:type="character" w:customStyle="1" w:styleId="ae">
+    <w:name w:val="批注文字 字符"/>
+    <w:basedOn w:val="a0"/>
+    <w:link w:val="ad"/>
+    <w:uiPriority w:val="99"/>
+    <w:semiHidden/>
+    <w:rsid w:val="006B4ECD"/>
+  </w:style>
+  <w:style w:type="paragraph" w:styleId="af">
+    <w:name w:val="annotation subject"/>
+    <w:basedOn w:val="ad"/>
+    <w:next w:val="ad"/>
+    <w:link w:val="af0"/>
+    <w:uiPriority w:val="99"/>
+    <w:semiHidden/>
+    <w:unhideWhenUsed/>
+    <w:rsid w:val="006B4ECD"/>
+    <w:rPr>
+      <w:b/>
+      <w:bCs/>
+    </w:rPr>
+  </w:style>
+  <w:style w:type="character" w:customStyle="1" w:styleId="af0">
+    <w:name w:val="批注主题 字符"/>
+    <w:basedOn w:val="ae"/>
+    <w:link w:val="af"/>
+    <w:uiPriority w:val="99"/>
+    <w:semiHidden/>
+    <w:rsid w:val="006B4ECD"/>
+    <w:rPr>
+      <w:b/>
+      <w:bCs/>
+    </w:rPr>
+  </w:style>
+  <w:style w:type="paragraph" w:styleId="af1">
+    <w:name w:val="Balloon Text"/>
+    <w:basedOn w:val="a"/>
+    <w:link w:val="af2"/>
+    <w:uiPriority w:val="99"/>
+    <w:semiHidden/>
+    <w:unhideWhenUsed/>
+    <w:rsid w:val="006B4ECD"/>
+    <w:rPr>
+      <w:sz w:val="18"/>
+      <w:szCs w:val="18"/>
+    </w:rPr>
+  </w:style>
+  <w:style w:type="character" w:customStyle="1" w:styleId="af2">
+    <w:name w:val="批注框文本 字符"/>
+    <w:basedOn w:val="a0"/>
+    <w:link w:val="af1"/>
+    <w:uiPriority w:val="99"/>
+    <w:semiHidden/>
+    <w:rsid w:val="006B4ECD"/>
+    <w:rPr>
+      <w:sz w:val="18"/>
+      <w:szCs w:val="18"/>
+    </w:rPr>
+  </w:style>
+  <w:style w:type="character" w:styleId="af3">
+    <w:name w:val="Mention"/>
+    <w:basedOn w:val="a0"/>
+    <w:uiPriority w:val="99"/>
+    <w:semiHidden/>
+    <w:unhideWhenUsed/>
+    <w:rsid w:val="00CE0212"/>
+    <w:rPr>
+      <w:color w:val="2B579A"/>
+      <w:shd w:val="clear" w:color="auto" w:fill="E6E6E6"/>
+    </w:rPr>
+  </w:style>
 </w:styles>
 </file>
 

</xml_diff>